<commit_message>
Added the UserStories for connectivity
</commit_message>
<xml_diff>
--- a/Documentatie/UserStories.docx
+++ b/Documentatie/UserStories.docx
@@ -76,7 +76,43 @@
           <w:sz w:val="28"/>
           <w:szCs w:val="28"/>
         </w:rPr>
-        <w:t xml:space="preserve"> 1.Formular de înregistrare cu validare email. </w:t>
+        <w:t xml:space="preserve">1.Formular de </w:t>
+      </w:r>
+      <w:proofErr w:type="spellStart"/>
+      <w:r>
+        <w:rPr>
+          <w:rFonts w:ascii="Times New Roman" w:hAnsi="Times New Roman" w:cs="Times New Roman"/>
+          <w:sz w:val="28"/>
+          <w:szCs w:val="28"/>
+        </w:rPr>
+        <w:t>înregistrare</w:t>
+      </w:r>
+      <w:proofErr w:type="spellEnd"/>
+      <w:r>
+        <w:rPr>
+          <w:rFonts w:ascii="Times New Roman" w:hAnsi="Times New Roman" w:cs="Times New Roman"/>
+          <w:sz w:val="28"/>
+          <w:szCs w:val="28"/>
+        </w:rPr>
+        <w:t xml:space="preserve"> cu </w:t>
+      </w:r>
+      <w:proofErr w:type="spellStart"/>
+      <w:r>
+        <w:rPr>
+          <w:rFonts w:ascii="Times New Roman" w:hAnsi="Times New Roman" w:cs="Times New Roman"/>
+          <w:sz w:val="28"/>
+          <w:szCs w:val="28"/>
+        </w:rPr>
+        <w:t>validare</w:t>
+      </w:r>
+      <w:proofErr w:type="spellEnd"/>
+      <w:r>
+        <w:rPr>
+          <w:rFonts w:ascii="Times New Roman" w:hAnsi="Times New Roman" w:cs="Times New Roman"/>
+          <w:sz w:val="28"/>
+          <w:szCs w:val="28"/>
+        </w:rPr>
+        <w:t xml:space="preserve"> email. </w:t>
       </w:r>
     </w:p>
     <w:p>
@@ -127,7 +163,61 @@
           <w:sz w:val="28"/>
           <w:szCs w:val="28"/>
         </w:rPr>
-        <w:t xml:space="preserve"> 4.Verificare telefonică pentru administratori.</w:t>
+        <w:t xml:space="preserve">4.Verificare </w:t>
+      </w:r>
+      <w:proofErr w:type="spellStart"/>
+      <w:r>
+        <w:rPr>
+          <w:rFonts w:ascii="Times New Roman" w:hAnsi="Times New Roman" w:cs="Times New Roman"/>
+          <w:sz w:val="28"/>
+          <w:szCs w:val="28"/>
+        </w:rPr>
+        <w:t>telefonică</w:t>
+      </w:r>
+      <w:proofErr w:type="spellEnd"/>
+      <w:r>
+        <w:rPr>
+          <w:rFonts w:ascii="Times New Roman" w:hAnsi="Times New Roman" w:cs="Times New Roman"/>
+          <w:sz w:val="28"/>
+          <w:szCs w:val="28"/>
+        </w:rPr>
+        <w:t xml:space="preserve"> </w:t>
+      </w:r>
+      <w:proofErr w:type="spellStart"/>
+      <w:r>
+        <w:rPr>
+          <w:rFonts w:ascii="Times New Roman" w:hAnsi="Times New Roman" w:cs="Times New Roman"/>
+          <w:sz w:val="28"/>
+          <w:szCs w:val="28"/>
+        </w:rPr>
+        <w:t>pentru</w:t>
+      </w:r>
+      <w:proofErr w:type="spellEnd"/>
+      <w:r>
+        <w:rPr>
+          <w:rFonts w:ascii="Times New Roman" w:hAnsi="Times New Roman" w:cs="Times New Roman"/>
+          <w:sz w:val="28"/>
+          <w:szCs w:val="28"/>
+        </w:rPr>
+        <w:t xml:space="preserve"> </w:t>
+      </w:r>
+      <w:proofErr w:type="spellStart"/>
+      <w:r>
+        <w:rPr>
+          <w:rFonts w:ascii="Times New Roman" w:hAnsi="Times New Roman" w:cs="Times New Roman"/>
+          <w:sz w:val="28"/>
+          <w:szCs w:val="28"/>
+        </w:rPr>
+        <w:t>administratori</w:t>
+      </w:r>
+      <w:proofErr w:type="spellEnd"/>
+      <w:r>
+        <w:rPr>
+          <w:rFonts w:ascii="Times New Roman" w:hAnsi="Times New Roman" w:cs="Times New Roman"/>
+          <w:sz w:val="28"/>
+          <w:szCs w:val="28"/>
+        </w:rPr>
+        <w:t>.</w:t>
       </w:r>
     </w:p>
     <w:p>
@@ -213,7 +303,61 @@
           <w:sz w:val="28"/>
           <w:szCs w:val="28"/>
         </w:rPr>
-        <w:t xml:space="preserve"> 1.Listarea cursurilor pentru elevi. </w:t>
+        <w:t xml:space="preserve">1.Listarea </w:t>
+      </w:r>
+      <w:proofErr w:type="spellStart"/>
+      <w:r>
+        <w:rPr>
+          <w:rFonts w:ascii="Times New Roman" w:hAnsi="Times New Roman" w:cs="Times New Roman"/>
+          <w:sz w:val="28"/>
+          <w:szCs w:val="28"/>
+        </w:rPr>
+        <w:t>cursurilor</w:t>
+      </w:r>
+      <w:proofErr w:type="spellEnd"/>
+      <w:r>
+        <w:rPr>
+          <w:rFonts w:ascii="Times New Roman" w:hAnsi="Times New Roman" w:cs="Times New Roman"/>
+          <w:sz w:val="28"/>
+          <w:szCs w:val="28"/>
+        </w:rPr>
+        <w:t xml:space="preserve"> </w:t>
+      </w:r>
+      <w:proofErr w:type="spellStart"/>
+      <w:r>
+        <w:rPr>
+          <w:rFonts w:ascii="Times New Roman" w:hAnsi="Times New Roman" w:cs="Times New Roman"/>
+          <w:sz w:val="28"/>
+          <w:szCs w:val="28"/>
+        </w:rPr>
+        <w:t>pentru</w:t>
+      </w:r>
+      <w:proofErr w:type="spellEnd"/>
+      <w:r>
+        <w:rPr>
+          <w:rFonts w:ascii="Times New Roman" w:hAnsi="Times New Roman" w:cs="Times New Roman"/>
+          <w:sz w:val="28"/>
+          <w:szCs w:val="28"/>
+        </w:rPr>
+        <w:t xml:space="preserve"> </w:t>
+      </w:r>
+      <w:proofErr w:type="spellStart"/>
+      <w:r>
+        <w:rPr>
+          <w:rFonts w:ascii="Times New Roman" w:hAnsi="Times New Roman" w:cs="Times New Roman"/>
+          <w:sz w:val="28"/>
+          <w:szCs w:val="28"/>
+        </w:rPr>
+        <w:t>elevi</w:t>
+      </w:r>
+      <w:proofErr w:type="spellEnd"/>
+      <w:r>
+        <w:rPr>
+          <w:rFonts w:ascii="Times New Roman" w:hAnsi="Times New Roman" w:cs="Times New Roman"/>
+          <w:sz w:val="28"/>
+          <w:szCs w:val="28"/>
+        </w:rPr>
+        <w:t xml:space="preserve">. </w:t>
       </w:r>
     </w:p>
     <w:p>
@@ -615,24 +759,168 @@
           <w:sz w:val="28"/>
           <w:szCs w:val="28"/>
         </w:rPr>
-        <w:t xml:space="preserve"> 1.Sistem de chat integrat în platformă.</w:t>
-      </w:r>
-    </w:p>
-    <w:p>
-      <w:pPr>
-        <w:rPr>
-          <w:rFonts w:ascii="Times New Roman" w:hAnsi="Times New Roman" w:cs="Times New Roman"/>
-          <w:sz w:val="28"/>
-          <w:szCs w:val="28"/>
-        </w:rPr>
-      </w:pPr>
-      <w:r>
-        <w:rPr>
-          <w:rFonts w:ascii="Times New Roman" w:hAnsi="Times New Roman" w:cs="Times New Roman"/>
-          <w:sz w:val="28"/>
-          <w:szCs w:val="28"/>
-        </w:rPr>
-        <w:t xml:space="preserve"> 2.Opțiune de grup pentru elevi și profesori. </w:t>
+        <w:t xml:space="preserve">1.Sistem de chat </w:t>
+      </w:r>
+      <w:proofErr w:type="spellStart"/>
+      <w:r>
+        <w:rPr>
+          <w:rFonts w:ascii="Times New Roman" w:hAnsi="Times New Roman" w:cs="Times New Roman"/>
+          <w:sz w:val="28"/>
+          <w:szCs w:val="28"/>
+        </w:rPr>
+        <w:t>integrat</w:t>
+      </w:r>
+      <w:proofErr w:type="spellEnd"/>
+      <w:r>
+        <w:rPr>
+          <w:rFonts w:ascii="Times New Roman" w:hAnsi="Times New Roman" w:cs="Times New Roman"/>
+          <w:sz w:val="28"/>
+          <w:szCs w:val="28"/>
+        </w:rPr>
+        <w:t xml:space="preserve"> </w:t>
+      </w:r>
+      <w:proofErr w:type="spellStart"/>
+      <w:r>
+        <w:rPr>
+          <w:rFonts w:ascii="Times New Roman" w:hAnsi="Times New Roman" w:cs="Times New Roman"/>
+          <w:sz w:val="28"/>
+          <w:szCs w:val="28"/>
+        </w:rPr>
+        <w:t>în</w:t>
+      </w:r>
+      <w:proofErr w:type="spellEnd"/>
+      <w:r>
+        <w:rPr>
+          <w:rFonts w:ascii="Times New Roman" w:hAnsi="Times New Roman" w:cs="Times New Roman"/>
+          <w:sz w:val="28"/>
+          <w:szCs w:val="28"/>
+        </w:rPr>
+        <w:t xml:space="preserve"> </w:t>
+      </w:r>
+      <w:proofErr w:type="spellStart"/>
+      <w:r>
+        <w:rPr>
+          <w:rFonts w:ascii="Times New Roman" w:hAnsi="Times New Roman" w:cs="Times New Roman"/>
+          <w:sz w:val="28"/>
+          <w:szCs w:val="28"/>
+        </w:rPr>
+        <w:t>platformă</w:t>
+      </w:r>
+      <w:proofErr w:type="spellEnd"/>
+      <w:r>
+        <w:rPr>
+          <w:rFonts w:ascii="Times New Roman" w:hAnsi="Times New Roman" w:cs="Times New Roman"/>
+          <w:sz w:val="28"/>
+          <w:szCs w:val="28"/>
+        </w:rPr>
+        <w:t>.</w:t>
+      </w:r>
+    </w:p>
+    <w:p>
+      <w:pPr>
+        <w:rPr>
+          <w:rFonts w:ascii="Times New Roman" w:hAnsi="Times New Roman" w:cs="Times New Roman"/>
+          <w:sz w:val="28"/>
+          <w:szCs w:val="28"/>
+        </w:rPr>
+      </w:pPr>
+      <w:r>
+        <w:rPr>
+          <w:rFonts w:ascii="Times New Roman" w:hAnsi="Times New Roman" w:cs="Times New Roman"/>
+          <w:sz w:val="28"/>
+          <w:szCs w:val="28"/>
+        </w:rPr>
+        <w:t xml:space="preserve">2.Opțiune de </w:t>
+      </w:r>
+      <w:proofErr w:type="spellStart"/>
+      <w:r>
+        <w:rPr>
+          <w:rFonts w:ascii="Times New Roman" w:hAnsi="Times New Roman" w:cs="Times New Roman"/>
+          <w:sz w:val="28"/>
+          <w:szCs w:val="28"/>
+        </w:rPr>
+        <w:t>grup</w:t>
+      </w:r>
+      <w:proofErr w:type="spellEnd"/>
+      <w:r>
+        <w:rPr>
+          <w:rFonts w:ascii="Times New Roman" w:hAnsi="Times New Roman" w:cs="Times New Roman"/>
+          <w:sz w:val="28"/>
+          <w:szCs w:val="28"/>
+        </w:rPr>
+        <w:t xml:space="preserve"> </w:t>
+      </w:r>
+      <w:proofErr w:type="spellStart"/>
+      <w:r>
+        <w:rPr>
+          <w:rFonts w:ascii="Times New Roman" w:hAnsi="Times New Roman" w:cs="Times New Roman"/>
+          <w:sz w:val="28"/>
+          <w:szCs w:val="28"/>
+        </w:rPr>
+        <w:t>pentru</w:t>
+      </w:r>
+      <w:proofErr w:type="spellEnd"/>
+      <w:r>
+        <w:rPr>
+          <w:rFonts w:ascii="Times New Roman" w:hAnsi="Times New Roman" w:cs="Times New Roman"/>
+          <w:sz w:val="28"/>
+          <w:szCs w:val="28"/>
+        </w:rPr>
+        <w:t xml:space="preserve"> </w:t>
+      </w:r>
+      <w:proofErr w:type="spellStart"/>
+      <w:r>
+        <w:rPr>
+          <w:rFonts w:ascii="Times New Roman" w:hAnsi="Times New Roman" w:cs="Times New Roman"/>
+          <w:sz w:val="28"/>
+          <w:szCs w:val="28"/>
+        </w:rPr>
+        <w:t>elevi</w:t>
+      </w:r>
+      <w:proofErr w:type="spellEnd"/>
+      <w:r>
+        <w:rPr>
+          <w:rFonts w:ascii="Times New Roman" w:hAnsi="Times New Roman" w:cs="Times New Roman"/>
+          <w:sz w:val="28"/>
+          <w:szCs w:val="28"/>
+        </w:rPr>
+        <w:t xml:space="preserve"> </w:t>
+      </w:r>
+      <w:proofErr w:type="spellStart"/>
+      <w:r>
+        <w:rPr>
+          <w:rFonts w:ascii="Times New Roman" w:hAnsi="Times New Roman" w:cs="Times New Roman"/>
+          <w:sz w:val="28"/>
+          <w:szCs w:val="28"/>
+        </w:rPr>
+        <w:t>și</w:t>
+      </w:r>
+      <w:proofErr w:type="spellEnd"/>
+      <w:r>
+        <w:rPr>
+          <w:rFonts w:ascii="Times New Roman" w:hAnsi="Times New Roman" w:cs="Times New Roman"/>
+          <w:sz w:val="28"/>
+          <w:szCs w:val="28"/>
+        </w:rPr>
+        <w:t xml:space="preserve"> </w:t>
+      </w:r>
+      <w:proofErr w:type="spellStart"/>
+      <w:r>
+        <w:rPr>
+          <w:rFonts w:ascii="Times New Roman" w:hAnsi="Times New Roman" w:cs="Times New Roman"/>
+          <w:sz w:val="28"/>
+          <w:szCs w:val="28"/>
+        </w:rPr>
+        <w:t>profesori</w:t>
+      </w:r>
+      <w:proofErr w:type="spellEnd"/>
+      <w:r>
+        <w:rPr>
+          <w:rFonts w:ascii="Times New Roman" w:hAnsi="Times New Roman" w:cs="Times New Roman"/>
+          <w:sz w:val="28"/>
+          <w:szCs w:val="28"/>
+        </w:rPr>
+        <w:t xml:space="preserve">. </w:t>
       </w:r>
     </w:p>
     <w:p>
@@ -784,38 +1072,108 @@
           <w:sz w:val="28"/>
           <w:szCs w:val="28"/>
         </w:rPr>
-        <w:t xml:space="preserve"> 2.Secțiune de evaluare și notare pentru profesori.</w:t>
-      </w:r>
-      <w:r>
-        <w:rPr>
-          <w:rFonts w:ascii="Times New Roman" w:hAnsi="Times New Roman" w:cs="Times New Roman"/>
-          <w:sz w:val="28"/>
-          <w:szCs w:val="28"/>
-        </w:rPr>
+        <w:t xml:space="preserve">2.Secțiune de </w:t>
+      </w:r>
+      <w:proofErr w:type="spellStart"/>
+      <w:r>
+        <w:rPr>
+          <w:rFonts w:ascii="Times New Roman" w:hAnsi="Times New Roman" w:cs="Times New Roman"/>
+          <w:sz w:val="28"/>
+          <w:szCs w:val="28"/>
+        </w:rPr>
+        <w:t>evaluare</w:t>
+      </w:r>
+      <w:proofErr w:type="spellEnd"/>
+      <w:r>
+        <w:rPr>
+          <w:rFonts w:ascii="Times New Roman" w:hAnsi="Times New Roman" w:cs="Times New Roman"/>
+          <w:sz w:val="28"/>
+          <w:szCs w:val="28"/>
+        </w:rPr>
+        <w:t xml:space="preserve"> </w:t>
+      </w:r>
+      <w:proofErr w:type="spellStart"/>
+      <w:r>
+        <w:rPr>
+          <w:rFonts w:ascii="Times New Roman" w:hAnsi="Times New Roman" w:cs="Times New Roman"/>
+          <w:sz w:val="28"/>
+          <w:szCs w:val="28"/>
+        </w:rPr>
+        <w:t>și</w:t>
+      </w:r>
+      <w:proofErr w:type="spellEnd"/>
+      <w:r>
+        <w:rPr>
+          <w:rFonts w:ascii="Times New Roman" w:hAnsi="Times New Roman" w:cs="Times New Roman"/>
+          <w:sz w:val="28"/>
+          <w:szCs w:val="28"/>
+        </w:rPr>
+        <w:t xml:space="preserve"> </w:t>
+      </w:r>
+      <w:proofErr w:type="spellStart"/>
+      <w:r>
+        <w:rPr>
+          <w:rFonts w:ascii="Times New Roman" w:hAnsi="Times New Roman" w:cs="Times New Roman"/>
+          <w:sz w:val="28"/>
+          <w:szCs w:val="28"/>
+        </w:rPr>
+        <w:t>notare</w:t>
+      </w:r>
+      <w:proofErr w:type="spellEnd"/>
+      <w:r>
+        <w:rPr>
+          <w:rFonts w:ascii="Times New Roman" w:hAnsi="Times New Roman" w:cs="Times New Roman"/>
+          <w:sz w:val="28"/>
+          <w:szCs w:val="28"/>
+        </w:rPr>
+        <w:t xml:space="preserve"> </w:t>
+      </w:r>
+      <w:proofErr w:type="spellStart"/>
+      <w:r>
+        <w:rPr>
+          <w:rFonts w:ascii="Times New Roman" w:hAnsi="Times New Roman" w:cs="Times New Roman"/>
+          <w:sz w:val="28"/>
+          <w:szCs w:val="28"/>
+        </w:rPr>
+        <w:t>pentru</w:t>
+      </w:r>
+      <w:proofErr w:type="spellEnd"/>
+      <w:r>
+        <w:rPr>
+          <w:rFonts w:ascii="Times New Roman" w:hAnsi="Times New Roman" w:cs="Times New Roman"/>
+          <w:sz w:val="28"/>
+          <w:szCs w:val="28"/>
+        </w:rPr>
+        <w:t xml:space="preserve"> </w:t>
+      </w:r>
+      <w:proofErr w:type="spellStart"/>
+      <w:r>
+        <w:rPr>
+          <w:rFonts w:ascii="Times New Roman" w:hAnsi="Times New Roman" w:cs="Times New Roman"/>
+          <w:sz w:val="28"/>
+          <w:szCs w:val="28"/>
+        </w:rPr>
+        <w:t>profesori</w:t>
+      </w:r>
+      <w:proofErr w:type="spellEnd"/>
+      <w:r>
+        <w:rPr>
+          <w:rFonts w:ascii="Times New Roman" w:hAnsi="Times New Roman" w:cs="Times New Roman"/>
+          <w:sz w:val="28"/>
+          <w:szCs w:val="28"/>
+        </w:rPr>
+        <w:t>.</w:t>
+      </w:r>
+      <w:r>
         <w:br/>
       </w:r>
       <w:r>
-        <w:rPr>
-          <w:rFonts w:ascii="Times New Roman" w:hAnsi="Times New Roman" w:cs="Times New Roman"/>
-          <w:sz w:val="28"/>
-          <w:szCs w:val="28"/>
-        </w:rPr>
         <w:br/>
       </w:r>
       <w:r>
-        <w:rPr>
-          <w:rFonts w:ascii="Times New Roman" w:hAnsi="Times New Roman" w:cs="Times New Roman"/>
-          <w:sz w:val="28"/>
-          <w:szCs w:val="28"/>
-        </w:rPr>
         <w:br/>
       </w:r>
       <w:r>
-        <w:rPr>
-          <w:rFonts w:ascii="Times New Roman" w:hAnsi="Times New Roman" w:cs="Times New Roman"/>
-          <w:sz w:val="28"/>
-          <w:szCs w:val="28"/>
-        </w:rPr>
         <w:br/>
       </w:r>
       <w:r>
@@ -840,7 +1198,79 @@
           <w:sz w:val="28"/>
           <w:szCs w:val="28"/>
         </w:rPr>
-        <w:t xml:space="preserve">: Dashboard pentru Elevi și Profesori </w:t>
+        <w:t xml:space="preserve">: Dashboard </w:t>
+      </w:r>
+      <w:proofErr w:type="spellStart"/>
+      <w:r>
+        <w:rPr>
+          <w:rFonts w:ascii="Times New Roman" w:hAnsi="Times New Roman" w:cs="Times New Roman"/>
+          <w:sz w:val="28"/>
+          <w:szCs w:val="28"/>
+        </w:rPr>
+        <w:t>pentru</w:t>
+      </w:r>
+      <w:proofErr w:type="spellEnd"/>
+      <w:r>
+        <w:rPr>
+          <w:rFonts w:ascii="Times New Roman" w:hAnsi="Times New Roman" w:cs="Times New Roman"/>
+          <w:sz w:val="28"/>
+          <w:szCs w:val="28"/>
+        </w:rPr>
+        <w:t xml:space="preserve"> </w:t>
+      </w:r>
+      <w:proofErr w:type="spellStart"/>
+      <w:r>
+        <w:rPr>
+          <w:rFonts w:ascii="Times New Roman" w:hAnsi="Times New Roman" w:cs="Times New Roman"/>
+          <w:sz w:val="28"/>
+          <w:szCs w:val="28"/>
+        </w:rPr>
+        <w:t>Elevi</w:t>
+      </w:r>
+      <w:proofErr w:type="spellEnd"/>
+      <w:r>
+        <w:rPr>
+          <w:rFonts w:ascii="Times New Roman" w:hAnsi="Times New Roman" w:cs="Times New Roman"/>
+          <w:sz w:val="28"/>
+          <w:szCs w:val="28"/>
+        </w:rPr>
+        <w:t xml:space="preserve"> </w:t>
+      </w:r>
+      <w:proofErr w:type="spellStart"/>
+      <w:r>
+        <w:rPr>
+          <w:rFonts w:ascii="Times New Roman" w:hAnsi="Times New Roman" w:cs="Times New Roman"/>
+          <w:sz w:val="28"/>
+          <w:szCs w:val="28"/>
+        </w:rPr>
+        <w:t>și</w:t>
+      </w:r>
+      <w:proofErr w:type="spellEnd"/>
+      <w:r>
+        <w:rPr>
+          <w:rFonts w:ascii="Times New Roman" w:hAnsi="Times New Roman" w:cs="Times New Roman"/>
+          <w:sz w:val="28"/>
+          <w:szCs w:val="28"/>
+        </w:rPr>
+        <w:t xml:space="preserve"> </w:t>
+      </w:r>
+      <w:proofErr w:type="spellStart"/>
+      <w:r>
+        <w:rPr>
+          <w:rFonts w:ascii="Times New Roman" w:hAnsi="Times New Roman" w:cs="Times New Roman"/>
+          <w:sz w:val="28"/>
+          <w:szCs w:val="28"/>
+        </w:rPr>
+        <w:t>Profesori</w:t>
+      </w:r>
+      <w:proofErr w:type="spellEnd"/>
+      <w:r>
+        <w:rPr>
+          <w:rFonts w:ascii="Times New Roman" w:hAnsi="Times New Roman" w:cs="Times New Roman"/>
+          <w:sz w:val="28"/>
+          <w:szCs w:val="28"/>
+        </w:rPr>
+        <w:t xml:space="preserve"> </w:t>
       </w:r>
     </w:p>
     <w:p>
@@ -1736,7 +2166,385 @@
           <w:sz w:val="28"/>
           <w:szCs w:val="28"/>
         </w:rPr>
-        <w:t xml:space="preserve"> Ca un elev, vreau să mă pot abona la alte cursuri disponibile pe platformă, astfel încât să îmi extind cunoștințele și să accesez mai multe materiale. </w:t>
+        <w:t xml:space="preserve">Ca un </w:t>
+      </w:r>
+      <w:proofErr w:type="spellStart"/>
+      <w:r>
+        <w:rPr>
+          <w:rFonts w:ascii="Times New Roman" w:hAnsi="Times New Roman" w:cs="Times New Roman"/>
+          <w:sz w:val="28"/>
+          <w:szCs w:val="28"/>
+        </w:rPr>
+        <w:t>elev</w:t>
+      </w:r>
+      <w:proofErr w:type="spellEnd"/>
+      <w:r>
+        <w:rPr>
+          <w:rFonts w:ascii="Times New Roman" w:hAnsi="Times New Roman" w:cs="Times New Roman"/>
+          <w:sz w:val="28"/>
+          <w:szCs w:val="28"/>
+        </w:rPr>
+        <w:t xml:space="preserve">, </w:t>
+      </w:r>
+      <w:proofErr w:type="spellStart"/>
+      <w:r>
+        <w:rPr>
+          <w:rFonts w:ascii="Times New Roman" w:hAnsi="Times New Roman" w:cs="Times New Roman"/>
+          <w:sz w:val="28"/>
+          <w:szCs w:val="28"/>
+        </w:rPr>
+        <w:t>vreau</w:t>
+      </w:r>
+      <w:proofErr w:type="spellEnd"/>
+      <w:r>
+        <w:rPr>
+          <w:rFonts w:ascii="Times New Roman" w:hAnsi="Times New Roman" w:cs="Times New Roman"/>
+          <w:sz w:val="28"/>
+          <w:szCs w:val="28"/>
+        </w:rPr>
+        <w:t xml:space="preserve"> </w:t>
+      </w:r>
+      <w:proofErr w:type="spellStart"/>
+      <w:r>
+        <w:rPr>
+          <w:rFonts w:ascii="Times New Roman" w:hAnsi="Times New Roman" w:cs="Times New Roman"/>
+          <w:sz w:val="28"/>
+          <w:szCs w:val="28"/>
+        </w:rPr>
+        <w:t>să</w:t>
+      </w:r>
+      <w:proofErr w:type="spellEnd"/>
+      <w:r>
+        <w:rPr>
+          <w:rFonts w:ascii="Times New Roman" w:hAnsi="Times New Roman" w:cs="Times New Roman"/>
+          <w:sz w:val="28"/>
+          <w:szCs w:val="28"/>
+        </w:rPr>
+        <w:t xml:space="preserve"> </w:t>
+      </w:r>
+      <w:proofErr w:type="spellStart"/>
+      <w:r>
+        <w:rPr>
+          <w:rFonts w:ascii="Times New Roman" w:hAnsi="Times New Roman" w:cs="Times New Roman"/>
+          <w:sz w:val="28"/>
+          <w:szCs w:val="28"/>
+        </w:rPr>
+        <w:t>mă</w:t>
+      </w:r>
+      <w:proofErr w:type="spellEnd"/>
+      <w:r>
+        <w:rPr>
+          <w:rFonts w:ascii="Times New Roman" w:hAnsi="Times New Roman" w:cs="Times New Roman"/>
+          <w:sz w:val="28"/>
+          <w:szCs w:val="28"/>
+        </w:rPr>
+        <w:t xml:space="preserve"> pot </w:t>
+      </w:r>
+      <w:proofErr w:type="spellStart"/>
+      <w:r>
+        <w:rPr>
+          <w:rFonts w:ascii="Times New Roman" w:hAnsi="Times New Roman" w:cs="Times New Roman"/>
+          <w:sz w:val="28"/>
+          <w:szCs w:val="28"/>
+        </w:rPr>
+        <w:t>abona</w:t>
+      </w:r>
+      <w:proofErr w:type="spellEnd"/>
+      <w:r>
+        <w:rPr>
+          <w:rFonts w:ascii="Times New Roman" w:hAnsi="Times New Roman" w:cs="Times New Roman"/>
+          <w:sz w:val="28"/>
+          <w:szCs w:val="28"/>
+        </w:rPr>
+        <w:t xml:space="preserve"> la </w:t>
+      </w:r>
+      <w:proofErr w:type="spellStart"/>
+      <w:r>
+        <w:rPr>
+          <w:rFonts w:ascii="Times New Roman" w:hAnsi="Times New Roman" w:cs="Times New Roman"/>
+          <w:sz w:val="28"/>
+          <w:szCs w:val="28"/>
+        </w:rPr>
+        <w:t>alte</w:t>
+      </w:r>
+      <w:proofErr w:type="spellEnd"/>
+      <w:r>
+        <w:rPr>
+          <w:rFonts w:ascii="Times New Roman" w:hAnsi="Times New Roman" w:cs="Times New Roman"/>
+          <w:sz w:val="28"/>
+          <w:szCs w:val="28"/>
+        </w:rPr>
+        <w:t xml:space="preserve"> </w:t>
+      </w:r>
+      <w:proofErr w:type="spellStart"/>
+      <w:r>
+        <w:rPr>
+          <w:rFonts w:ascii="Times New Roman" w:hAnsi="Times New Roman" w:cs="Times New Roman"/>
+          <w:sz w:val="28"/>
+          <w:szCs w:val="28"/>
+        </w:rPr>
+        <w:t>cursuri</w:t>
+      </w:r>
+      <w:proofErr w:type="spellEnd"/>
+      <w:r>
+        <w:rPr>
+          <w:rFonts w:ascii="Times New Roman" w:hAnsi="Times New Roman" w:cs="Times New Roman"/>
+          <w:sz w:val="28"/>
+          <w:szCs w:val="28"/>
+        </w:rPr>
+        <w:t xml:space="preserve"> </w:t>
+      </w:r>
+      <w:proofErr w:type="spellStart"/>
+      <w:r>
+        <w:rPr>
+          <w:rFonts w:ascii="Times New Roman" w:hAnsi="Times New Roman" w:cs="Times New Roman"/>
+          <w:sz w:val="28"/>
+          <w:szCs w:val="28"/>
+        </w:rPr>
+        <w:t>disponibile</w:t>
+      </w:r>
+      <w:proofErr w:type="spellEnd"/>
+      <w:r>
+        <w:rPr>
+          <w:rFonts w:ascii="Times New Roman" w:hAnsi="Times New Roman" w:cs="Times New Roman"/>
+          <w:sz w:val="28"/>
+          <w:szCs w:val="28"/>
+        </w:rPr>
+        <w:t xml:space="preserve"> pe </w:t>
+      </w:r>
+      <w:proofErr w:type="spellStart"/>
+      <w:r>
+        <w:rPr>
+          <w:rFonts w:ascii="Times New Roman" w:hAnsi="Times New Roman" w:cs="Times New Roman"/>
+          <w:sz w:val="28"/>
+          <w:szCs w:val="28"/>
+        </w:rPr>
+        <w:t>platformă</w:t>
+      </w:r>
+      <w:proofErr w:type="spellEnd"/>
+      <w:r>
+        <w:rPr>
+          <w:rFonts w:ascii="Times New Roman" w:hAnsi="Times New Roman" w:cs="Times New Roman"/>
+          <w:sz w:val="28"/>
+          <w:szCs w:val="28"/>
+        </w:rPr>
+        <w:t xml:space="preserve">, </w:t>
+      </w:r>
+      <w:proofErr w:type="spellStart"/>
+      <w:r>
+        <w:rPr>
+          <w:rFonts w:ascii="Times New Roman" w:hAnsi="Times New Roman" w:cs="Times New Roman"/>
+          <w:sz w:val="28"/>
+          <w:szCs w:val="28"/>
+        </w:rPr>
+        <w:t>astfel</w:t>
+      </w:r>
+      <w:proofErr w:type="spellEnd"/>
+      <w:r>
+        <w:rPr>
+          <w:rFonts w:ascii="Times New Roman" w:hAnsi="Times New Roman" w:cs="Times New Roman"/>
+          <w:sz w:val="28"/>
+          <w:szCs w:val="28"/>
+        </w:rPr>
+        <w:t xml:space="preserve"> </w:t>
+      </w:r>
+      <w:proofErr w:type="spellStart"/>
+      <w:r>
+        <w:rPr>
+          <w:rFonts w:ascii="Times New Roman" w:hAnsi="Times New Roman" w:cs="Times New Roman"/>
+          <w:sz w:val="28"/>
+          <w:szCs w:val="28"/>
+        </w:rPr>
+        <w:t>încât</w:t>
+      </w:r>
+      <w:proofErr w:type="spellEnd"/>
+      <w:r>
+        <w:rPr>
+          <w:rFonts w:ascii="Times New Roman" w:hAnsi="Times New Roman" w:cs="Times New Roman"/>
+          <w:sz w:val="28"/>
+          <w:szCs w:val="28"/>
+        </w:rPr>
+        <w:t xml:space="preserve"> </w:t>
+      </w:r>
+      <w:proofErr w:type="spellStart"/>
+      <w:r>
+        <w:rPr>
+          <w:rFonts w:ascii="Times New Roman" w:hAnsi="Times New Roman" w:cs="Times New Roman"/>
+          <w:sz w:val="28"/>
+          <w:szCs w:val="28"/>
+        </w:rPr>
+        <w:t>să</w:t>
+      </w:r>
+      <w:proofErr w:type="spellEnd"/>
+      <w:r>
+        <w:rPr>
+          <w:rFonts w:ascii="Times New Roman" w:hAnsi="Times New Roman" w:cs="Times New Roman"/>
+          <w:sz w:val="28"/>
+          <w:szCs w:val="28"/>
+        </w:rPr>
+        <w:t xml:space="preserve"> </w:t>
+      </w:r>
+      <w:proofErr w:type="spellStart"/>
+      <w:r>
+        <w:rPr>
+          <w:rFonts w:ascii="Times New Roman" w:hAnsi="Times New Roman" w:cs="Times New Roman"/>
+          <w:sz w:val="28"/>
+          <w:szCs w:val="28"/>
+        </w:rPr>
+        <w:t>îmi</w:t>
+      </w:r>
+      <w:proofErr w:type="spellEnd"/>
+      <w:r>
+        <w:rPr>
+          <w:rFonts w:ascii="Times New Roman" w:hAnsi="Times New Roman" w:cs="Times New Roman"/>
+          <w:sz w:val="28"/>
+          <w:szCs w:val="28"/>
+        </w:rPr>
+        <w:t xml:space="preserve"> </w:t>
+      </w:r>
+      <w:proofErr w:type="spellStart"/>
+      <w:r>
+        <w:rPr>
+          <w:rFonts w:ascii="Times New Roman" w:hAnsi="Times New Roman" w:cs="Times New Roman"/>
+          <w:sz w:val="28"/>
+          <w:szCs w:val="28"/>
+        </w:rPr>
+        <w:t>extind</w:t>
+      </w:r>
+      <w:proofErr w:type="spellEnd"/>
+      <w:r>
+        <w:rPr>
+          <w:rFonts w:ascii="Times New Roman" w:hAnsi="Times New Roman" w:cs="Times New Roman"/>
+          <w:sz w:val="28"/>
+          <w:szCs w:val="28"/>
+        </w:rPr>
+        <w:t xml:space="preserve"> </w:t>
+      </w:r>
+      <w:proofErr w:type="spellStart"/>
+      <w:r>
+        <w:rPr>
+          <w:rFonts w:ascii="Times New Roman" w:hAnsi="Times New Roman" w:cs="Times New Roman"/>
+          <w:sz w:val="28"/>
+          <w:szCs w:val="28"/>
+        </w:rPr>
+        <w:t>cunoștințele</w:t>
+      </w:r>
+      <w:proofErr w:type="spellEnd"/>
+      <w:r>
+        <w:rPr>
+          <w:rFonts w:ascii="Times New Roman" w:hAnsi="Times New Roman" w:cs="Times New Roman"/>
+          <w:sz w:val="28"/>
+          <w:szCs w:val="28"/>
+        </w:rPr>
+        <w:t xml:space="preserve"> </w:t>
+      </w:r>
+      <w:proofErr w:type="spellStart"/>
+      <w:r>
+        <w:rPr>
+          <w:rFonts w:ascii="Times New Roman" w:hAnsi="Times New Roman" w:cs="Times New Roman"/>
+          <w:sz w:val="28"/>
+          <w:szCs w:val="28"/>
+        </w:rPr>
+        <w:t>și</w:t>
+      </w:r>
+      <w:proofErr w:type="spellEnd"/>
+      <w:r>
+        <w:rPr>
+          <w:rFonts w:ascii="Times New Roman" w:hAnsi="Times New Roman" w:cs="Times New Roman"/>
+          <w:sz w:val="28"/>
+          <w:szCs w:val="28"/>
+        </w:rPr>
+        <w:t xml:space="preserve"> </w:t>
+      </w:r>
+      <w:proofErr w:type="spellStart"/>
+      <w:r>
+        <w:rPr>
+          <w:rFonts w:ascii="Times New Roman" w:hAnsi="Times New Roman" w:cs="Times New Roman"/>
+          <w:sz w:val="28"/>
+          <w:szCs w:val="28"/>
+        </w:rPr>
+        <w:t>să</w:t>
+      </w:r>
+      <w:proofErr w:type="spellEnd"/>
+      <w:r>
+        <w:rPr>
+          <w:rFonts w:ascii="Times New Roman" w:hAnsi="Times New Roman" w:cs="Times New Roman"/>
+          <w:sz w:val="28"/>
+          <w:szCs w:val="28"/>
+        </w:rPr>
+        <w:t xml:space="preserve"> </w:t>
+      </w:r>
+      <w:proofErr w:type="spellStart"/>
+      <w:r>
+        <w:rPr>
+          <w:rFonts w:ascii="Times New Roman" w:hAnsi="Times New Roman" w:cs="Times New Roman"/>
+          <w:sz w:val="28"/>
+          <w:szCs w:val="28"/>
+        </w:rPr>
+        <w:t>accesez</w:t>
+      </w:r>
+      <w:proofErr w:type="spellEnd"/>
+      <w:r>
+        <w:rPr>
+          <w:rFonts w:ascii="Times New Roman" w:hAnsi="Times New Roman" w:cs="Times New Roman"/>
+          <w:sz w:val="28"/>
+          <w:szCs w:val="28"/>
+        </w:rPr>
+        <w:t xml:space="preserve"> </w:t>
+      </w:r>
+      <w:proofErr w:type="spellStart"/>
+      <w:r>
+        <w:rPr>
+          <w:rFonts w:ascii="Times New Roman" w:hAnsi="Times New Roman" w:cs="Times New Roman"/>
+          <w:sz w:val="28"/>
+          <w:szCs w:val="28"/>
+        </w:rPr>
+        <w:t>mai</w:t>
+      </w:r>
+      <w:proofErr w:type="spellEnd"/>
+      <w:r>
+        <w:rPr>
+          <w:rFonts w:ascii="Times New Roman" w:hAnsi="Times New Roman" w:cs="Times New Roman"/>
+          <w:sz w:val="28"/>
+          <w:szCs w:val="28"/>
+        </w:rPr>
+        <w:t xml:space="preserve"> </w:t>
+      </w:r>
+      <w:proofErr w:type="spellStart"/>
+      <w:r>
+        <w:rPr>
+          <w:rFonts w:ascii="Times New Roman" w:hAnsi="Times New Roman" w:cs="Times New Roman"/>
+          <w:sz w:val="28"/>
+          <w:szCs w:val="28"/>
+        </w:rPr>
+        <w:t>multe</w:t>
+      </w:r>
+      <w:proofErr w:type="spellEnd"/>
+      <w:r>
+        <w:rPr>
+          <w:rFonts w:ascii="Times New Roman" w:hAnsi="Times New Roman" w:cs="Times New Roman"/>
+          <w:sz w:val="28"/>
+          <w:szCs w:val="28"/>
+        </w:rPr>
+        <w:t xml:space="preserve"> </w:t>
+      </w:r>
+      <w:proofErr w:type="spellStart"/>
+      <w:r>
+        <w:rPr>
+          <w:rFonts w:ascii="Times New Roman" w:hAnsi="Times New Roman" w:cs="Times New Roman"/>
+          <w:sz w:val="28"/>
+          <w:szCs w:val="28"/>
+        </w:rPr>
+        <w:t>materiale</w:t>
+      </w:r>
+      <w:proofErr w:type="spellEnd"/>
+      <w:r>
+        <w:rPr>
+          <w:rFonts w:ascii="Times New Roman" w:hAnsi="Times New Roman" w:cs="Times New Roman"/>
+          <w:sz w:val="28"/>
+          <w:szCs w:val="28"/>
+        </w:rPr>
+        <w:t xml:space="preserve">. </w:t>
       </w:r>
     </w:p>
     <w:p>
@@ -2052,26 +2860,294 @@
           <w:sz w:val="28"/>
           <w:szCs w:val="28"/>
         </w:rPr>
-        <w:t xml:space="preserve">Ca un profesor, vreau să am opțiunea de a anula un abonament la un curs, astfel încât să pot renunța la predarea unui curs dacă este necesar. </w:t>
-      </w:r>
-    </w:p>
-    <w:p>
-      <w:pPr>
-        <w:rPr>
-          <w:rFonts w:ascii="Times New Roman" w:hAnsi="Times New Roman" w:cs="Times New Roman"/>
-          <w:sz w:val="28"/>
-          <w:szCs w:val="28"/>
-        </w:rPr>
-      </w:pPr>
-    </w:p>
-    <w:p>
-      <w:pPr>
-        <w:rPr>
-          <w:rFonts w:ascii="Times New Roman" w:hAnsi="Times New Roman" w:cs="Times New Roman"/>
-          <w:sz w:val="28"/>
-          <w:szCs w:val="28"/>
-        </w:rPr>
-      </w:pPr>
+        <w:t xml:space="preserve">Ca un </w:t>
+      </w:r>
+      <w:proofErr w:type="spellStart"/>
+      <w:r>
+        <w:rPr>
+          <w:rFonts w:ascii="Times New Roman" w:hAnsi="Times New Roman" w:cs="Times New Roman"/>
+          <w:sz w:val="28"/>
+          <w:szCs w:val="28"/>
+        </w:rPr>
+        <w:t>profesor</w:t>
+      </w:r>
+      <w:proofErr w:type="spellEnd"/>
+      <w:r>
+        <w:rPr>
+          <w:rFonts w:ascii="Times New Roman" w:hAnsi="Times New Roman" w:cs="Times New Roman"/>
+          <w:sz w:val="28"/>
+          <w:szCs w:val="28"/>
+        </w:rPr>
+        <w:t xml:space="preserve">, </w:t>
+      </w:r>
+      <w:proofErr w:type="spellStart"/>
+      <w:r>
+        <w:rPr>
+          <w:rFonts w:ascii="Times New Roman" w:hAnsi="Times New Roman" w:cs="Times New Roman"/>
+          <w:sz w:val="28"/>
+          <w:szCs w:val="28"/>
+        </w:rPr>
+        <w:t>vreau</w:t>
+      </w:r>
+      <w:proofErr w:type="spellEnd"/>
+      <w:r>
+        <w:rPr>
+          <w:rFonts w:ascii="Times New Roman" w:hAnsi="Times New Roman" w:cs="Times New Roman"/>
+          <w:sz w:val="28"/>
+          <w:szCs w:val="28"/>
+        </w:rPr>
+        <w:t xml:space="preserve"> </w:t>
+      </w:r>
+      <w:proofErr w:type="spellStart"/>
+      <w:r>
+        <w:rPr>
+          <w:rFonts w:ascii="Times New Roman" w:hAnsi="Times New Roman" w:cs="Times New Roman"/>
+          <w:sz w:val="28"/>
+          <w:szCs w:val="28"/>
+        </w:rPr>
+        <w:t>să</w:t>
+      </w:r>
+      <w:proofErr w:type="spellEnd"/>
+      <w:r>
+        <w:rPr>
+          <w:rFonts w:ascii="Times New Roman" w:hAnsi="Times New Roman" w:cs="Times New Roman"/>
+          <w:sz w:val="28"/>
+          <w:szCs w:val="28"/>
+        </w:rPr>
+        <w:t xml:space="preserve"> am </w:t>
+      </w:r>
+      <w:proofErr w:type="spellStart"/>
+      <w:r>
+        <w:rPr>
+          <w:rFonts w:ascii="Times New Roman" w:hAnsi="Times New Roman" w:cs="Times New Roman"/>
+          <w:sz w:val="28"/>
+          <w:szCs w:val="28"/>
+        </w:rPr>
+        <w:t>opțiunea</w:t>
+      </w:r>
+      <w:proofErr w:type="spellEnd"/>
+      <w:r>
+        <w:rPr>
+          <w:rFonts w:ascii="Times New Roman" w:hAnsi="Times New Roman" w:cs="Times New Roman"/>
+          <w:sz w:val="28"/>
+          <w:szCs w:val="28"/>
+        </w:rPr>
+        <w:t xml:space="preserve"> de </w:t>
+      </w:r>
+      <w:proofErr w:type="gramStart"/>
+      <w:r>
+        <w:rPr>
+          <w:rFonts w:ascii="Times New Roman" w:hAnsi="Times New Roman" w:cs="Times New Roman"/>
+          <w:sz w:val="28"/>
+          <w:szCs w:val="28"/>
+        </w:rPr>
+        <w:t>a</w:t>
+      </w:r>
+      <w:proofErr w:type="gramEnd"/>
+      <w:r>
+        <w:rPr>
+          <w:rFonts w:ascii="Times New Roman" w:hAnsi="Times New Roman" w:cs="Times New Roman"/>
+          <w:sz w:val="28"/>
+          <w:szCs w:val="28"/>
+        </w:rPr>
+        <w:t xml:space="preserve"> </w:t>
+      </w:r>
+      <w:proofErr w:type="spellStart"/>
+      <w:r>
+        <w:rPr>
+          <w:rFonts w:ascii="Times New Roman" w:hAnsi="Times New Roman" w:cs="Times New Roman"/>
+          <w:sz w:val="28"/>
+          <w:szCs w:val="28"/>
+        </w:rPr>
+        <w:t>anula</w:t>
+      </w:r>
+      <w:proofErr w:type="spellEnd"/>
+      <w:r>
+        <w:rPr>
+          <w:rFonts w:ascii="Times New Roman" w:hAnsi="Times New Roman" w:cs="Times New Roman"/>
+          <w:sz w:val="28"/>
+          <w:szCs w:val="28"/>
+        </w:rPr>
+        <w:t xml:space="preserve"> un </w:t>
+      </w:r>
+      <w:proofErr w:type="spellStart"/>
+      <w:r>
+        <w:rPr>
+          <w:rFonts w:ascii="Times New Roman" w:hAnsi="Times New Roman" w:cs="Times New Roman"/>
+          <w:sz w:val="28"/>
+          <w:szCs w:val="28"/>
+        </w:rPr>
+        <w:t>abonament</w:t>
+      </w:r>
+      <w:proofErr w:type="spellEnd"/>
+      <w:r>
+        <w:rPr>
+          <w:rFonts w:ascii="Times New Roman" w:hAnsi="Times New Roman" w:cs="Times New Roman"/>
+          <w:sz w:val="28"/>
+          <w:szCs w:val="28"/>
+        </w:rPr>
+        <w:t xml:space="preserve"> la un curs, </w:t>
+      </w:r>
+      <w:proofErr w:type="spellStart"/>
+      <w:r>
+        <w:rPr>
+          <w:rFonts w:ascii="Times New Roman" w:hAnsi="Times New Roman" w:cs="Times New Roman"/>
+          <w:sz w:val="28"/>
+          <w:szCs w:val="28"/>
+        </w:rPr>
+        <w:t>astfel</w:t>
+      </w:r>
+      <w:proofErr w:type="spellEnd"/>
+      <w:r>
+        <w:rPr>
+          <w:rFonts w:ascii="Times New Roman" w:hAnsi="Times New Roman" w:cs="Times New Roman"/>
+          <w:sz w:val="28"/>
+          <w:szCs w:val="28"/>
+        </w:rPr>
+        <w:t xml:space="preserve"> </w:t>
+      </w:r>
+      <w:proofErr w:type="spellStart"/>
+      <w:r>
+        <w:rPr>
+          <w:rFonts w:ascii="Times New Roman" w:hAnsi="Times New Roman" w:cs="Times New Roman"/>
+          <w:sz w:val="28"/>
+          <w:szCs w:val="28"/>
+        </w:rPr>
+        <w:t>încât</w:t>
+      </w:r>
+      <w:proofErr w:type="spellEnd"/>
+      <w:r>
+        <w:rPr>
+          <w:rFonts w:ascii="Times New Roman" w:hAnsi="Times New Roman" w:cs="Times New Roman"/>
+          <w:sz w:val="28"/>
+          <w:szCs w:val="28"/>
+        </w:rPr>
+        <w:t xml:space="preserve"> </w:t>
+      </w:r>
+      <w:proofErr w:type="spellStart"/>
+      <w:r>
+        <w:rPr>
+          <w:rFonts w:ascii="Times New Roman" w:hAnsi="Times New Roman" w:cs="Times New Roman"/>
+          <w:sz w:val="28"/>
+          <w:szCs w:val="28"/>
+        </w:rPr>
+        <w:t>să</w:t>
+      </w:r>
+      <w:proofErr w:type="spellEnd"/>
+      <w:r>
+        <w:rPr>
+          <w:rFonts w:ascii="Times New Roman" w:hAnsi="Times New Roman" w:cs="Times New Roman"/>
+          <w:sz w:val="28"/>
+          <w:szCs w:val="28"/>
+        </w:rPr>
+        <w:t xml:space="preserve"> pot </w:t>
+      </w:r>
+      <w:proofErr w:type="spellStart"/>
+      <w:r>
+        <w:rPr>
+          <w:rFonts w:ascii="Times New Roman" w:hAnsi="Times New Roman" w:cs="Times New Roman"/>
+          <w:sz w:val="28"/>
+          <w:szCs w:val="28"/>
+        </w:rPr>
+        <w:t>renunța</w:t>
+      </w:r>
+      <w:proofErr w:type="spellEnd"/>
+      <w:r>
+        <w:rPr>
+          <w:rFonts w:ascii="Times New Roman" w:hAnsi="Times New Roman" w:cs="Times New Roman"/>
+          <w:sz w:val="28"/>
+          <w:szCs w:val="28"/>
+        </w:rPr>
+        <w:t xml:space="preserve"> la </w:t>
+      </w:r>
+      <w:proofErr w:type="spellStart"/>
+      <w:r>
+        <w:rPr>
+          <w:rFonts w:ascii="Times New Roman" w:hAnsi="Times New Roman" w:cs="Times New Roman"/>
+          <w:sz w:val="28"/>
+          <w:szCs w:val="28"/>
+        </w:rPr>
+        <w:t>predarea</w:t>
+      </w:r>
+      <w:proofErr w:type="spellEnd"/>
+      <w:r>
+        <w:rPr>
+          <w:rFonts w:ascii="Times New Roman" w:hAnsi="Times New Roman" w:cs="Times New Roman"/>
+          <w:sz w:val="28"/>
+          <w:szCs w:val="28"/>
+        </w:rPr>
+        <w:t xml:space="preserve"> </w:t>
+      </w:r>
+      <w:proofErr w:type="spellStart"/>
+      <w:r>
+        <w:rPr>
+          <w:rFonts w:ascii="Times New Roman" w:hAnsi="Times New Roman" w:cs="Times New Roman"/>
+          <w:sz w:val="28"/>
+          <w:szCs w:val="28"/>
+        </w:rPr>
+        <w:t>unui</w:t>
+      </w:r>
+      <w:proofErr w:type="spellEnd"/>
+      <w:r>
+        <w:rPr>
+          <w:rFonts w:ascii="Times New Roman" w:hAnsi="Times New Roman" w:cs="Times New Roman"/>
+          <w:sz w:val="28"/>
+          <w:szCs w:val="28"/>
+        </w:rPr>
+        <w:t xml:space="preserve"> curs </w:t>
+      </w:r>
+      <w:proofErr w:type="spellStart"/>
+      <w:r>
+        <w:rPr>
+          <w:rFonts w:ascii="Times New Roman" w:hAnsi="Times New Roman" w:cs="Times New Roman"/>
+          <w:sz w:val="28"/>
+          <w:szCs w:val="28"/>
+        </w:rPr>
+        <w:t>dacă</w:t>
+      </w:r>
+      <w:proofErr w:type="spellEnd"/>
+      <w:r>
+        <w:rPr>
+          <w:rFonts w:ascii="Times New Roman" w:hAnsi="Times New Roman" w:cs="Times New Roman"/>
+          <w:sz w:val="28"/>
+          <w:szCs w:val="28"/>
+        </w:rPr>
+        <w:t xml:space="preserve"> </w:t>
+      </w:r>
+      <w:proofErr w:type="spellStart"/>
+      <w:r>
+        <w:rPr>
+          <w:rFonts w:ascii="Times New Roman" w:hAnsi="Times New Roman" w:cs="Times New Roman"/>
+          <w:sz w:val="28"/>
+          <w:szCs w:val="28"/>
+        </w:rPr>
+        <w:t>este</w:t>
+      </w:r>
+      <w:proofErr w:type="spellEnd"/>
+      <w:r>
+        <w:rPr>
+          <w:rFonts w:ascii="Times New Roman" w:hAnsi="Times New Roman" w:cs="Times New Roman"/>
+          <w:sz w:val="28"/>
+          <w:szCs w:val="28"/>
+        </w:rPr>
+        <w:t xml:space="preserve"> </w:t>
+      </w:r>
+      <w:r>
+        <w:rPr>
+          <w:rFonts w:ascii="Times New Roman" w:hAnsi="Times New Roman" w:cs="Times New Roman"/>
+          <w:sz w:val="28"/>
+          <w:szCs w:val="28"/>
+        </w:rPr>
+        <w:t>necesar</w:t>
+      </w:r>
+      <w:r>
+        <w:rPr>
+          <w:rFonts w:ascii="Times New Roman" w:hAnsi="Times New Roman" w:cs="Times New Roman"/>
+          <w:sz w:val="28"/>
+          <w:szCs w:val="28"/>
+        </w:rPr>
+        <w:t xml:space="preserve">. </w:t>
+      </w:r>
     </w:p>
     <w:p>
       <w:pPr>
@@ -2121,12 +3197,2047 @@
           <w:sz w:val="28"/>
           <w:szCs w:val="28"/>
         </w:rPr>
-        <w:lastRenderedPageBreak/>
-        <w:t>2.Notificare către elevi despre anularea cursului.</w:t>
-      </w:r>
+        <w:t xml:space="preserve">2.Notificare </w:t>
+      </w:r>
+      <w:proofErr w:type="spellStart"/>
+      <w:r>
+        <w:rPr>
+          <w:rFonts w:ascii="Times New Roman" w:hAnsi="Times New Roman" w:cs="Times New Roman"/>
+          <w:sz w:val="28"/>
+          <w:szCs w:val="28"/>
+        </w:rPr>
+        <w:t>către</w:t>
+      </w:r>
+      <w:proofErr w:type="spellEnd"/>
+      <w:r>
+        <w:rPr>
+          <w:rFonts w:ascii="Times New Roman" w:hAnsi="Times New Roman" w:cs="Times New Roman"/>
+          <w:sz w:val="28"/>
+          <w:szCs w:val="28"/>
+        </w:rPr>
+        <w:t xml:space="preserve"> </w:t>
+      </w:r>
+      <w:proofErr w:type="spellStart"/>
+      <w:r>
+        <w:rPr>
+          <w:rFonts w:ascii="Times New Roman" w:hAnsi="Times New Roman" w:cs="Times New Roman"/>
+          <w:sz w:val="28"/>
+          <w:szCs w:val="28"/>
+        </w:rPr>
+        <w:t>elevi</w:t>
+      </w:r>
+      <w:proofErr w:type="spellEnd"/>
+      <w:r>
+        <w:rPr>
+          <w:rFonts w:ascii="Times New Roman" w:hAnsi="Times New Roman" w:cs="Times New Roman"/>
+          <w:sz w:val="28"/>
+          <w:szCs w:val="28"/>
+        </w:rPr>
+        <w:t xml:space="preserve"> </w:t>
+      </w:r>
+      <w:proofErr w:type="spellStart"/>
+      <w:r>
+        <w:rPr>
+          <w:rFonts w:ascii="Times New Roman" w:hAnsi="Times New Roman" w:cs="Times New Roman"/>
+          <w:sz w:val="28"/>
+          <w:szCs w:val="28"/>
+        </w:rPr>
+        <w:t>despre</w:t>
+      </w:r>
+      <w:proofErr w:type="spellEnd"/>
+      <w:r>
+        <w:rPr>
+          <w:rFonts w:ascii="Times New Roman" w:hAnsi="Times New Roman" w:cs="Times New Roman"/>
+          <w:sz w:val="28"/>
+          <w:szCs w:val="28"/>
+        </w:rPr>
+        <w:t xml:space="preserve"> </w:t>
+      </w:r>
+      <w:proofErr w:type="spellStart"/>
+      <w:r>
+        <w:rPr>
+          <w:rFonts w:ascii="Times New Roman" w:hAnsi="Times New Roman" w:cs="Times New Roman"/>
+          <w:sz w:val="28"/>
+          <w:szCs w:val="28"/>
+        </w:rPr>
+        <w:t>anularea</w:t>
+      </w:r>
+      <w:proofErr w:type="spellEnd"/>
+      <w:r>
+        <w:rPr>
+          <w:rFonts w:ascii="Times New Roman" w:hAnsi="Times New Roman" w:cs="Times New Roman"/>
+          <w:sz w:val="28"/>
+          <w:szCs w:val="28"/>
+        </w:rPr>
+        <w:t xml:space="preserve"> </w:t>
+      </w:r>
+      <w:proofErr w:type="spellStart"/>
+      <w:r>
+        <w:rPr>
+          <w:rFonts w:ascii="Times New Roman" w:hAnsi="Times New Roman" w:cs="Times New Roman"/>
+          <w:sz w:val="28"/>
+          <w:szCs w:val="28"/>
+        </w:rPr>
+        <w:t>cursului</w:t>
+      </w:r>
+      <w:proofErr w:type="spellEnd"/>
+      <w:r>
+        <w:rPr>
+          <w:rFonts w:ascii="Times New Roman" w:hAnsi="Times New Roman" w:cs="Times New Roman"/>
+          <w:sz w:val="28"/>
+          <w:szCs w:val="28"/>
+        </w:rPr>
+        <w:t>.</w:t>
+      </w:r>
+    </w:p>
+    <w:p>
+      <w:pPr>
+        <w:rPr>
+          <w:rFonts w:ascii="Times New Roman" w:hAnsi="Times New Roman" w:cs="Times New Roman"/>
+          <w:sz w:val="28"/>
+          <w:szCs w:val="28"/>
+        </w:rPr>
+      </w:pPr>
+    </w:p>
+    <w:p>
+      <w:pPr>
+        <w:rPr>
+          <w:rFonts w:ascii="Times New Roman" w:hAnsi="Times New Roman" w:cs="Times New Roman"/>
+          <w:sz w:val="28"/>
+          <w:szCs w:val="28"/>
+        </w:rPr>
+      </w:pPr>
+    </w:p>
+    <w:p>
+      <w:pPr>
+        <w:rPr>
+          <w:rFonts w:ascii="Times New Roman" w:hAnsi="Times New Roman" w:cs="Times New Roman"/>
+          <w:sz w:val="28"/>
+          <w:szCs w:val="28"/>
+        </w:rPr>
+      </w:pPr>
+      <w:r>
+        <w:rPr>
+          <w:rFonts w:ascii="Times New Roman" w:hAnsi="Times New Roman" w:cs="Times New Roman"/>
+          <w:sz w:val="28"/>
+          <w:szCs w:val="28"/>
+        </w:rPr>
+        <w:t xml:space="preserve">User Story 16: Ca </w:t>
+      </w:r>
+      <w:proofErr w:type="spellStart"/>
+      <w:r>
+        <w:rPr>
+          <w:rFonts w:ascii="Times New Roman" w:hAnsi="Times New Roman" w:cs="Times New Roman"/>
+          <w:sz w:val="28"/>
+          <w:szCs w:val="28"/>
+        </w:rPr>
+        <w:t>utilizator</w:t>
+      </w:r>
+      <w:proofErr w:type="spellEnd"/>
+      <w:r>
+        <w:rPr>
+          <w:rFonts w:ascii="Times New Roman" w:hAnsi="Times New Roman" w:cs="Times New Roman"/>
+          <w:sz w:val="28"/>
+          <w:szCs w:val="28"/>
+        </w:rPr>
+        <w:t xml:space="preserve">, </w:t>
+      </w:r>
+      <w:proofErr w:type="spellStart"/>
+      <w:r>
+        <w:rPr>
+          <w:rFonts w:ascii="Times New Roman" w:hAnsi="Times New Roman" w:cs="Times New Roman"/>
+          <w:sz w:val="28"/>
+          <w:szCs w:val="28"/>
+        </w:rPr>
+        <w:t>vreau</w:t>
+      </w:r>
+      <w:proofErr w:type="spellEnd"/>
+      <w:r>
+        <w:rPr>
+          <w:rFonts w:ascii="Times New Roman" w:hAnsi="Times New Roman" w:cs="Times New Roman"/>
+          <w:sz w:val="28"/>
+          <w:szCs w:val="28"/>
+        </w:rPr>
+        <w:t xml:space="preserve"> ca </w:t>
+      </w:r>
+      <w:proofErr w:type="spellStart"/>
+      <w:r>
+        <w:rPr>
+          <w:rFonts w:ascii="Times New Roman" w:hAnsi="Times New Roman" w:cs="Times New Roman"/>
+          <w:sz w:val="28"/>
+          <w:szCs w:val="28"/>
+        </w:rPr>
+        <w:t>accesul</w:t>
+      </w:r>
+      <w:proofErr w:type="spellEnd"/>
+      <w:r>
+        <w:rPr>
+          <w:rFonts w:ascii="Times New Roman" w:hAnsi="Times New Roman" w:cs="Times New Roman"/>
+          <w:sz w:val="28"/>
+          <w:szCs w:val="28"/>
+        </w:rPr>
+        <w:t xml:space="preserve"> meu la </w:t>
+      </w:r>
+      <w:proofErr w:type="spellStart"/>
+      <w:r>
+        <w:rPr>
+          <w:rFonts w:ascii="Times New Roman" w:hAnsi="Times New Roman" w:cs="Times New Roman"/>
+          <w:sz w:val="28"/>
+          <w:szCs w:val="28"/>
+        </w:rPr>
+        <w:t>platformă</w:t>
+      </w:r>
+      <w:proofErr w:type="spellEnd"/>
+      <w:r>
+        <w:rPr>
+          <w:rFonts w:ascii="Times New Roman" w:hAnsi="Times New Roman" w:cs="Times New Roman"/>
+          <w:sz w:val="28"/>
+          <w:szCs w:val="28"/>
+        </w:rPr>
+        <w:t xml:space="preserve"> </w:t>
+      </w:r>
+      <w:proofErr w:type="spellStart"/>
+      <w:r>
+        <w:rPr>
+          <w:rFonts w:ascii="Times New Roman" w:hAnsi="Times New Roman" w:cs="Times New Roman"/>
+          <w:sz w:val="28"/>
+          <w:szCs w:val="28"/>
+        </w:rPr>
+        <w:t>să</w:t>
+      </w:r>
+      <w:proofErr w:type="spellEnd"/>
+      <w:r>
+        <w:rPr>
+          <w:rFonts w:ascii="Times New Roman" w:hAnsi="Times New Roman" w:cs="Times New Roman"/>
+          <w:sz w:val="28"/>
+          <w:szCs w:val="28"/>
+        </w:rPr>
+        <w:t xml:space="preserve"> fie </w:t>
+      </w:r>
+      <w:proofErr w:type="spellStart"/>
+      <w:r>
+        <w:rPr>
+          <w:rFonts w:ascii="Times New Roman" w:hAnsi="Times New Roman" w:cs="Times New Roman"/>
+          <w:sz w:val="28"/>
+          <w:szCs w:val="28"/>
+        </w:rPr>
+        <w:t>securizat</w:t>
+      </w:r>
+      <w:proofErr w:type="spellEnd"/>
+      <w:r>
+        <w:rPr>
+          <w:rFonts w:ascii="Times New Roman" w:hAnsi="Times New Roman" w:cs="Times New Roman"/>
+          <w:sz w:val="28"/>
+          <w:szCs w:val="28"/>
+        </w:rPr>
+        <w:t xml:space="preserve">, </w:t>
+      </w:r>
+      <w:proofErr w:type="spellStart"/>
+      <w:r>
+        <w:rPr>
+          <w:rFonts w:ascii="Times New Roman" w:hAnsi="Times New Roman" w:cs="Times New Roman"/>
+          <w:sz w:val="28"/>
+          <w:szCs w:val="28"/>
+        </w:rPr>
+        <w:t>astfel</w:t>
+      </w:r>
+      <w:proofErr w:type="spellEnd"/>
+      <w:r>
+        <w:rPr>
+          <w:rFonts w:ascii="Times New Roman" w:hAnsi="Times New Roman" w:cs="Times New Roman"/>
+          <w:sz w:val="28"/>
+          <w:szCs w:val="28"/>
+        </w:rPr>
+        <w:t xml:space="preserve"> </w:t>
+      </w:r>
+      <w:proofErr w:type="spellStart"/>
+      <w:r>
+        <w:rPr>
+          <w:rFonts w:ascii="Times New Roman" w:hAnsi="Times New Roman" w:cs="Times New Roman"/>
+          <w:sz w:val="28"/>
+          <w:szCs w:val="28"/>
+        </w:rPr>
+        <w:t>încât</w:t>
+      </w:r>
+      <w:proofErr w:type="spellEnd"/>
+      <w:r>
+        <w:rPr>
+          <w:rFonts w:ascii="Times New Roman" w:hAnsi="Times New Roman" w:cs="Times New Roman"/>
+          <w:sz w:val="28"/>
+          <w:szCs w:val="28"/>
+        </w:rPr>
+        <w:t xml:space="preserve"> </w:t>
+      </w:r>
+      <w:proofErr w:type="spellStart"/>
+      <w:r>
+        <w:rPr>
+          <w:rFonts w:ascii="Times New Roman" w:hAnsi="Times New Roman" w:cs="Times New Roman"/>
+          <w:sz w:val="28"/>
+          <w:szCs w:val="28"/>
+        </w:rPr>
+        <w:t>să</w:t>
+      </w:r>
+      <w:proofErr w:type="spellEnd"/>
+      <w:r>
+        <w:rPr>
+          <w:rFonts w:ascii="Times New Roman" w:hAnsi="Times New Roman" w:cs="Times New Roman"/>
+          <w:sz w:val="28"/>
+          <w:szCs w:val="28"/>
+        </w:rPr>
+        <w:t xml:space="preserve"> am </w:t>
+      </w:r>
+      <w:proofErr w:type="spellStart"/>
+      <w:r>
+        <w:rPr>
+          <w:rFonts w:ascii="Times New Roman" w:hAnsi="Times New Roman" w:cs="Times New Roman"/>
+          <w:sz w:val="28"/>
+          <w:szCs w:val="28"/>
+        </w:rPr>
+        <w:t>încredere</w:t>
+      </w:r>
+      <w:proofErr w:type="spellEnd"/>
+      <w:r>
+        <w:rPr>
+          <w:rFonts w:ascii="Times New Roman" w:hAnsi="Times New Roman" w:cs="Times New Roman"/>
+          <w:sz w:val="28"/>
+          <w:szCs w:val="28"/>
+        </w:rPr>
+        <w:t xml:space="preserve"> </w:t>
+      </w:r>
+      <w:proofErr w:type="spellStart"/>
+      <w:r>
+        <w:rPr>
+          <w:rFonts w:ascii="Times New Roman" w:hAnsi="Times New Roman" w:cs="Times New Roman"/>
+          <w:sz w:val="28"/>
+          <w:szCs w:val="28"/>
+        </w:rPr>
+        <w:t>că</w:t>
+      </w:r>
+      <w:proofErr w:type="spellEnd"/>
+      <w:r>
+        <w:rPr>
+          <w:rFonts w:ascii="Times New Roman" w:hAnsi="Times New Roman" w:cs="Times New Roman"/>
+          <w:sz w:val="28"/>
+          <w:szCs w:val="28"/>
+        </w:rPr>
+        <w:t xml:space="preserve"> </w:t>
+      </w:r>
+      <w:proofErr w:type="spellStart"/>
+      <w:r>
+        <w:rPr>
+          <w:rFonts w:ascii="Times New Roman" w:hAnsi="Times New Roman" w:cs="Times New Roman"/>
+          <w:sz w:val="28"/>
+          <w:szCs w:val="28"/>
+        </w:rPr>
+        <w:t>datele</w:t>
+      </w:r>
+      <w:proofErr w:type="spellEnd"/>
+      <w:r>
+        <w:rPr>
+          <w:rFonts w:ascii="Times New Roman" w:hAnsi="Times New Roman" w:cs="Times New Roman"/>
+          <w:sz w:val="28"/>
+          <w:szCs w:val="28"/>
+        </w:rPr>
+        <w:t xml:space="preserve"> mele sunt </w:t>
+      </w:r>
+      <w:proofErr w:type="spellStart"/>
+      <w:r>
+        <w:rPr>
+          <w:rFonts w:ascii="Times New Roman" w:hAnsi="Times New Roman" w:cs="Times New Roman"/>
+          <w:sz w:val="28"/>
+          <w:szCs w:val="28"/>
+        </w:rPr>
+        <w:t>protejate</w:t>
+      </w:r>
+      <w:proofErr w:type="spellEnd"/>
+      <w:r>
+        <w:rPr>
+          <w:rFonts w:ascii="Times New Roman" w:hAnsi="Times New Roman" w:cs="Times New Roman"/>
+          <w:sz w:val="28"/>
+          <w:szCs w:val="28"/>
+        </w:rPr>
+        <w:t xml:space="preserve"> pe </w:t>
+      </w:r>
+      <w:proofErr w:type="spellStart"/>
+      <w:r>
+        <w:rPr>
+          <w:rFonts w:ascii="Times New Roman" w:hAnsi="Times New Roman" w:cs="Times New Roman"/>
+          <w:sz w:val="28"/>
+          <w:szCs w:val="28"/>
+        </w:rPr>
+        <w:t>durata</w:t>
+      </w:r>
+      <w:proofErr w:type="spellEnd"/>
+      <w:r>
+        <w:rPr>
+          <w:rFonts w:ascii="Times New Roman" w:hAnsi="Times New Roman" w:cs="Times New Roman"/>
+          <w:sz w:val="28"/>
+          <w:szCs w:val="28"/>
+        </w:rPr>
+        <w:t xml:space="preserve"> </w:t>
+      </w:r>
+      <w:r>
+        <w:rPr>
+          <w:rFonts w:ascii="Times New Roman" w:hAnsi="Times New Roman" w:cs="Times New Roman"/>
+          <w:sz w:val="28"/>
+          <w:szCs w:val="28"/>
+        </w:rPr>
+        <w:t>transmiterii</w:t>
+      </w:r>
+      <w:r>
+        <w:rPr>
+          <w:rFonts w:ascii="Times New Roman" w:hAnsi="Times New Roman" w:cs="Times New Roman"/>
+          <w:sz w:val="28"/>
+          <w:szCs w:val="28"/>
+        </w:rPr>
+        <w:t>.</w:t>
+      </w:r>
+    </w:p>
+    <w:p>
+      <w:pPr>
+        <w:pStyle w:val="Normal"/>
+      </w:pPr>
+      <w:r>
+        <w:rPr>
+          <w:rFonts w:ascii="Times New Roman" w:hAnsi="Times New Roman" w:cs="Times New Roman"/>
+          <w:sz w:val="28"/>
+          <w:szCs w:val="28"/>
+        </w:rPr>
+        <w:t>Backlog:</w:t>
+      </w:r>
+    </w:p>
+    <w:p>
+      <w:pPr>
+        <w:pStyle w:val="Normal"/>
+        <w:rPr>
+          <w:rFonts w:ascii="Times New Roman" w:hAnsi="Times New Roman" w:cs="Times New Roman"/>
+          <w:sz w:val="28"/>
+          <w:szCs w:val="28"/>
+        </w:rPr>
+      </w:pPr>
+      <w:r>
+        <w:rPr>
+          <w:rFonts w:ascii="Times New Roman" w:hAnsi="Times New Roman" w:cs="Times New Roman"/>
+          <w:sz w:val="28"/>
+          <w:szCs w:val="28"/>
+        </w:rPr>
+        <w:t>1.</w:t>
+      </w:r>
+      <w:r>
+        <w:rPr>
+          <w:rFonts w:ascii="Times New Roman" w:hAnsi="Times New Roman" w:cs="Times New Roman"/>
+          <w:sz w:val="28"/>
+          <w:szCs w:val="28"/>
+        </w:rPr>
+        <w:t>Activarea</w:t>
+      </w:r>
+      <w:r>
+        <w:rPr>
+          <w:rFonts w:ascii="Times New Roman" w:hAnsi="Times New Roman" w:cs="Times New Roman"/>
+          <w:sz w:val="28"/>
+          <w:szCs w:val="28"/>
+        </w:rPr>
+        <w:t xml:space="preserve"> </w:t>
+      </w:r>
+      <w:proofErr w:type="spellStart"/>
+      <w:r>
+        <w:rPr>
+          <w:rFonts w:ascii="Times New Roman" w:hAnsi="Times New Roman" w:cs="Times New Roman"/>
+          <w:sz w:val="28"/>
+          <w:szCs w:val="28"/>
+        </w:rPr>
+        <w:t>terminației</w:t>
+      </w:r>
+      <w:proofErr w:type="spellEnd"/>
+      <w:r>
+        <w:rPr>
+          <w:rFonts w:ascii="Times New Roman" w:hAnsi="Times New Roman" w:cs="Times New Roman"/>
+          <w:sz w:val="28"/>
+          <w:szCs w:val="28"/>
+        </w:rPr>
+        <w:t xml:space="preserve"> SSL la </w:t>
+      </w:r>
+      <w:proofErr w:type="spellStart"/>
+      <w:r>
+        <w:rPr>
+          <w:rFonts w:ascii="Times New Roman" w:hAnsi="Times New Roman" w:cs="Times New Roman"/>
+          <w:sz w:val="28"/>
+          <w:szCs w:val="28"/>
+        </w:rPr>
+        <w:t>nivelul</w:t>
+      </w:r>
+      <w:proofErr w:type="spellEnd"/>
+      <w:r>
+        <w:rPr>
+          <w:rFonts w:ascii="Times New Roman" w:hAnsi="Times New Roman" w:cs="Times New Roman"/>
+          <w:sz w:val="28"/>
+          <w:szCs w:val="28"/>
+        </w:rPr>
+        <w:t xml:space="preserve"> load balancer-</w:t>
+      </w:r>
+      <w:proofErr w:type="spellStart"/>
+      <w:r>
+        <w:rPr>
+          <w:rFonts w:ascii="Times New Roman" w:hAnsi="Times New Roman" w:cs="Times New Roman"/>
+          <w:sz w:val="28"/>
+          <w:szCs w:val="28"/>
+        </w:rPr>
+        <w:t>ului</w:t>
+      </w:r>
+      <w:proofErr w:type="spellEnd"/>
+      <w:r>
+        <w:rPr>
+          <w:rFonts w:ascii="Times New Roman" w:hAnsi="Times New Roman" w:cs="Times New Roman"/>
+          <w:sz w:val="28"/>
+          <w:szCs w:val="28"/>
+        </w:rPr>
+        <w:t xml:space="preserve"> </w:t>
+      </w:r>
+      <w:proofErr w:type="spellStart"/>
+      <w:r>
+        <w:rPr>
+          <w:rFonts w:ascii="Times New Roman" w:hAnsi="Times New Roman" w:cs="Times New Roman"/>
+          <w:sz w:val="28"/>
+          <w:szCs w:val="28"/>
+        </w:rPr>
+        <w:t>pentru</w:t>
+      </w:r>
+      <w:proofErr w:type="spellEnd"/>
+      <w:r>
+        <w:rPr>
+          <w:rFonts w:ascii="Times New Roman" w:hAnsi="Times New Roman" w:cs="Times New Roman"/>
+          <w:sz w:val="28"/>
+          <w:szCs w:val="28"/>
+        </w:rPr>
+        <w:t xml:space="preserve"> a </w:t>
+      </w:r>
+      <w:proofErr w:type="spellStart"/>
+      <w:r>
+        <w:rPr>
+          <w:rFonts w:ascii="Times New Roman" w:hAnsi="Times New Roman" w:cs="Times New Roman"/>
+          <w:sz w:val="28"/>
+          <w:szCs w:val="28"/>
+        </w:rPr>
+        <w:t>decripta</w:t>
+      </w:r>
+      <w:proofErr w:type="spellEnd"/>
+      <w:r>
+        <w:rPr>
+          <w:rFonts w:ascii="Times New Roman" w:hAnsi="Times New Roman" w:cs="Times New Roman"/>
+          <w:sz w:val="28"/>
+          <w:szCs w:val="28"/>
+        </w:rPr>
+        <w:t xml:space="preserve"> </w:t>
+      </w:r>
+      <w:proofErr w:type="spellStart"/>
+      <w:r>
+        <w:rPr>
+          <w:rFonts w:ascii="Times New Roman" w:hAnsi="Times New Roman" w:cs="Times New Roman"/>
+          <w:sz w:val="28"/>
+          <w:szCs w:val="28"/>
+        </w:rPr>
+        <w:t>traficul</w:t>
+      </w:r>
+      <w:proofErr w:type="spellEnd"/>
+      <w:r>
+        <w:rPr>
+          <w:rFonts w:ascii="Times New Roman" w:hAnsi="Times New Roman" w:cs="Times New Roman"/>
+          <w:sz w:val="28"/>
+          <w:szCs w:val="28"/>
+        </w:rPr>
+        <w:t xml:space="preserve"> HTTPS de </w:t>
+      </w:r>
+      <w:proofErr w:type="spellStart"/>
+      <w:r>
+        <w:rPr>
+          <w:rFonts w:ascii="Times New Roman" w:hAnsi="Times New Roman" w:cs="Times New Roman"/>
+          <w:sz w:val="28"/>
+          <w:szCs w:val="28"/>
+        </w:rPr>
+        <w:t>intrare</w:t>
+      </w:r>
+      <w:proofErr w:type="spellEnd"/>
+      <w:r>
+        <w:rPr>
+          <w:rFonts w:ascii="Times New Roman" w:hAnsi="Times New Roman" w:cs="Times New Roman"/>
+          <w:sz w:val="28"/>
+          <w:szCs w:val="28"/>
+        </w:rPr>
+        <w:t>.</w:t>
+      </w:r>
+    </w:p>
+    <w:p>
+      <w:pPr>
+        <w:pStyle w:val="Normal"/>
+        <w:rPr>
+          <w:rFonts w:ascii="Times New Roman" w:hAnsi="Times New Roman" w:cs="Times New Roman"/>
+          <w:sz w:val="28"/>
+          <w:szCs w:val="28"/>
+        </w:rPr>
+      </w:pPr>
+      <w:r>
+        <w:rPr>
+          <w:rFonts w:ascii="Times New Roman" w:hAnsi="Times New Roman" w:cs="Times New Roman"/>
+          <w:sz w:val="28"/>
+          <w:szCs w:val="28"/>
+        </w:rPr>
+        <w:t>2.</w:t>
+      </w:r>
+      <w:r>
+        <w:rPr>
+          <w:rFonts w:ascii="Times New Roman" w:hAnsi="Times New Roman" w:cs="Times New Roman"/>
+          <w:sz w:val="28"/>
+          <w:szCs w:val="28"/>
+        </w:rPr>
+        <w:t>Configurarea</w:t>
+      </w:r>
+      <w:r>
+        <w:rPr>
+          <w:rFonts w:ascii="Times New Roman" w:hAnsi="Times New Roman" w:cs="Times New Roman"/>
+          <w:sz w:val="28"/>
+          <w:szCs w:val="28"/>
+        </w:rPr>
+        <w:t xml:space="preserve"> </w:t>
+      </w:r>
+      <w:proofErr w:type="spellStart"/>
+      <w:r>
+        <w:rPr>
+          <w:rFonts w:ascii="Times New Roman" w:hAnsi="Times New Roman" w:cs="Times New Roman"/>
+          <w:sz w:val="28"/>
+          <w:szCs w:val="28"/>
+        </w:rPr>
+        <w:t>și</w:t>
+      </w:r>
+      <w:proofErr w:type="spellEnd"/>
+      <w:r>
+        <w:rPr>
+          <w:rFonts w:ascii="Times New Roman" w:hAnsi="Times New Roman" w:cs="Times New Roman"/>
+          <w:sz w:val="28"/>
+          <w:szCs w:val="28"/>
+        </w:rPr>
+        <w:t xml:space="preserve"> </w:t>
+      </w:r>
+      <w:proofErr w:type="spellStart"/>
+      <w:r>
+        <w:rPr>
+          <w:rFonts w:ascii="Times New Roman" w:hAnsi="Times New Roman" w:cs="Times New Roman"/>
+          <w:sz w:val="28"/>
+          <w:szCs w:val="28"/>
+        </w:rPr>
+        <w:t>gestionarea</w:t>
+      </w:r>
+      <w:proofErr w:type="spellEnd"/>
+      <w:r>
+        <w:rPr>
+          <w:rFonts w:ascii="Times New Roman" w:hAnsi="Times New Roman" w:cs="Times New Roman"/>
+          <w:sz w:val="28"/>
+          <w:szCs w:val="28"/>
+        </w:rPr>
+        <w:t xml:space="preserve"> </w:t>
+      </w:r>
+      <w:proofErr w:type="spellStart"/>
+      <w:r>
+        <w:rPr>
+          <w:rFonts w:ascii="Times New Roman" w:hAnsi="Times New Roman" w:cs="Times New Roman"/>
+          <w:sz w:val="28"/>
+          <w:szCs w:val="28"/>
+        </w:rPr>
+        <w:t>certificatelor</w:t>
+      </w:r>
+      <w:proofErr w:type="spellEnd"/>
+      <w:r>
+        <w:rPr>
+          <w:rFonts w:ascii="Times New Roman" w:hAnsi="Times New Roman" w:cs="Times New Roman"/>
+          <w:sz w:val="28"/>
+          <w:szCs w:val="28"/>
+        </w:rPr>
+        <w:t xml:space="preserve"> SSL </w:t>
+      </w:r>
+      <w:proofErr w:type="spellStart"/>
+      <w:r>
+        <w:rPr>
+          <w:rFonts w:ascii="Times New Roman" w:hAnsi="Times New Roman" w:cs="Times New Roman"/>
+          <w:sz w:val="28"/>
+          <w:szCs w:val="28"/>
+        </w:rPr>
+        <w:t>și</w:t>
+      </w:r>
+      <w:proofErr w:type="spellEnd"/>
+      <w:r>
+        <w:rPr>
+          <w:rFonts w:ascii="Times New Roman" w:hAnsi="Times New Roman" w:cs="Times New Roman"/>
+          <w:sz w:val="28"/>
+          <w:szCs w:val="28"/>
+        </w:rPr>
+        <w:t xml:space="preserve"> a </w:t>
+      </w:r>
+      <w:proofErr w:type="spellStart"/>
+      <w:r>
+        <w:rPr>
+          <w:rFonts w:ascii="Times New Roman" w:hAnsi="Times New Roman" w:cs="Times New Roman"/>
+          <w:sz w:val="28"/>
+          <w:szCs w:val="28"/>
+        </w:rPr>
+        <w:t>procesului</w:t>
+      </w:r>
+      <w:proofErr w:type="spellEnd"/>
+      <w:r>
+        <w:rPr>
+          <w:rFonts w:ascii="Times New Roman" w:hAnsi="Times New Roman" w:cs="Times New Roman"/>
+          <w:sz w:val="28"/>
+          <w:szCs w:val="28"/>
+        </w:rPr>
+        <w:t xml:space="preserve"> de </w:t>
+      </w:r>
+      <w:proofErr w:type="spellStart"/>
+      <w:r>
+        <w:rPr>
+          <w:rFonts w:ascii="Times New Roman" w:hAnsi="Times New Roman" w:cs="Times New Roman"/>
+          <w:sz w:val="28"/>
+          <w:szCs w:val="28"/>
+        </w:rPr>
+        <w:t>reînnoire</w:t>
+      </w:r>
+      <w:proofErr w:type="spellEnd"/>
+      <w:r>
+        <w:rPr>
+          <w:rFonts w:ascii="Times New Roman" w:hAnsi="Times New Roman" w:cs="Times New Roman"/>
+          <w:sz w:val="28"/>
+          <w:szCs w:val="28"/>
+        </w:rPr>
+        <w:t xml:space="preserve"> </w:t>
+      </w:r>
+      <w:proofErr w:type="spellStart"/>
+      <w:r>
+        <w:rPr>
+          <w:rFonts w:ascii="Times New Roman" w:hAnsi="Times New Roman" w:cs="Times New Roman"/>
+          <w:sz w:val="28"/>
+          <w:szCs w:val="28"/>
+        </w:rPr>
+        <w:t>automată</w:t>
+      </w:r>
+      <w:proofErr w:type="spellEnd"/>
+      <w:r>
+        <w:rPr>
+          <w:rFonts w:ascii="Times New Roman" w:hAnsi="Times New Roman" w:cs="Times New Roman"/>
+          <w:sz w:val="28"/>
+          <w:szCs w:val="28"/>
+        </w:rPr>
+        <w:t>.</w:t>
+      </w:r>
+    </w:p>
+    <w:p>
+      <w:pPr>
+        <w:pStyle w:val="Normal"/>
+        <w:rPr>
+          <w:rFonts w:ascii="Times New Roman" w:hAnsi="Times New Roman" w:cs="Times New Roman"/>
+          <w:sz w:val="28"/>
+          <w:szCs w:val="28"/>
+        </w:rPr>
+      </w:pPr>
+      <w:r>
+        <w:rPr>
+          <w:rFonts w:ascii="Times New Roman" w:hAnsi="Times New Roman" w:cs="Times New Roman"/>
+          <w:sz w:val="28"/>
+          <w:szCs w:val="28"/>
+        </w:rPr>
+        <w:t xml:space="preserve">3.Redirecționarea </w:t>
+      </w:r>
+      <w:proofErr w:type="spellStart"/>
+      <w:r>
+        <w:rPr>
+          <w:rFonts w:ascii="Times New Roman" w:hAnsi="Times New Roman" w:cs="Times New Roman"/>
+          <w:sz w:val="28"/>
+          <w:szCs w:val="28"/>
+        </w:rPr>
+        <w:t>întregului</w:t>
+      </w:r>
+      <w:proofErr w:type="spellEnd"/>
+      <w:r>
+        <w:rPr>
+          <w:rFonts w:ascii="Times New Roman" w:hAnsi="Times New Roman" w:cs="Times New Roman"/>
+          <w:sz w:val="28"/>
+          <w:szCs w:val="28"/>
+        </w:rPr>
+        <w:t xml:space="preserve"> </w:t>
+      </w:r>
+      <w:proofErr w:type="spellStart"/>
+      <w:r>
+        <w:rPr>
+          <w:rFonts w:ascii="Times New Roman" w:hAnsi="Times New Roman" w:cs="Times New Roman"/>
+          <w:sz w:val="28"/>
+          <w:szCs w:val="28"/>
+        </w:rPr>
+        <w:t>trafic</w:t>
+      </w:r>
+      <w:proofErr w:type="spellEnd"/>
+      <w:r>
+        <w:rPr>
+          <w:rFonts w:ascii="Times New Roman" w:hAnsi="Times New Roman" w:cs="Times New Roman"/>
+          <w:sz w:val="28"/>
+          <w:szCs w:val="28"/>
+        </w:rPr>
+        <w:t xml:space="preserve"> HTTP </w:t>
+      </w:r>
+      <w:proofErr w:type="spellStart"/>
+      <w:r>
+        <w:rPr>
+          <w:rFonts w:ascii="Times New Roman" w:hAnsi="Times New Roman" w:cs="Times New Roman"/>
+          <w:sz w:val="28"/>
+          <w:szCs w:val="28"/>
+        </w:rPr>
+        <w:t>către</w:t>
+      </w:r>
+      <w:proofErr w:type="spellEnd"/>
+      <w:r>
+        <w:rPr>
+          <w:rFonts w:ascii="Times New Roman" w:hAnsi="Times New Roman" w:cs="Times New Roman"/>
+          <w:sz w:val="28"/>
+          <w:szCs w:val="28"/>
+        </w:rPr>
+        <w:t xml:space="preserve"> HTTPS </w:t>
+      </w:r>
+      <w:proofErr w:type="spellStart"/>
+      <w:r>
+        <w:rPr>
+          <w:rFonts w:ascii="Times New Roman" w:hAnsi="Times New Roman" w:cs="Times New Roman"/>
+          <w:sz w:val="28"/>
+          <w:szCs w:val="28"/>
+        </w:rPr>
+        <w:t>pentru</w:t>
+      </w:r>
+      <w:proofErr w:type="spellEnd"/>
+      <w:r>
+        <w:rPr>
+          <w:rFonts w:ascii="Times New Roman" w:hAnsi="Times New Roman" w:cs="Times New Roman"/>
+          <w:sz w:val="28"/>
+          <w:szCs w:val="28"/>
+        </w:rPr>
+        <w:t xml:space="preserve"> </w:t>
+      </w:r>
+      <w:proofErr w:type="gramStart"/>
+      <w:r>
+        <w:rPr>
+          <w:rFonts w:ascii="Times New Roman" w:hAnsi="Times New Roman" w:cs="Times New Roman"/>
+          <w:sz w:val="28"/>
+          <w:szCs w:val="28"/>
+        </w:rPr>
+        <w:t>a</w:t>
+      </w:r>
+      <w:proofErr w:type="gramEnd"/>
+      <w:r>
+        <w:rPr>
+          <w:rFonts w:ascii="Times New Roman" w:hAnsi="Times New Roman" w:cs="Times New Roman"/>
+          <w:sz w:val="28"/>
+          <w:szCs w:val="28"/>
+        </w:rPr>
+        <w:t xml:space="preserve"> </w:t>
+      </w:r>
+      <w:proofErr w:type="spellStart"/>
+      <w:r>
+        <w:rPr>
+          <w:rFonts w:ascii="Times New Roman" w:hAnsi="Times New Roman" w:cs="Times New Roman"/>
+          <w:sz w:val="28"/>
+          <w:szCs w:val="28"/>
+        </w:rPr>
+        <w:t>asigura</w:t>
+      </w:r>
+      <w:proofErr w:type="spellEnd"/>
+      <w:r>
+        <w:rPr>
+          <w:rFonts w:ascii="Times New Roman" w:hAnsi="Times New Roman" w:cs="Times New Roman"/>
+          <w:sz w:val="28"/>
+          <w:szCs w:val="28"/>
+        </w:rPr>
+        <w:t xml:space="preserve"> </w:t>
+      </w:r>
+      <w:proofErr w:type="spellStart"/>
+      <w:r>
+        <w:rPr>
+          <w:rFonts w:ascii="Times New Roman" w:hAnsi="Times New Roman" w:cs="Times New Roman"/>
+          <w:sz w:val="28"/>
+          <w:szCs w:val="28"/>
+        </w:rPr>
+        <w:t>conexiuni</w:t>
+      </w:r>
+      <w:proofErr w:type="spellEnd"/>
+      <w:r>
+        <w:rPr>
+          <w:rFonts w:ascii="Times New Roman" w:hAnsi="Times New Roman" w:cs="Times New Roman"/>
+          <w:sz w:val="28"/>
+          <w:szCs w:val="28"/>
+        </w:rPr>
+        <w:t xml:space="preserve"> </w:t>
+      </w:r>
+      <w:proofErr w:type="spellStart"/>
+      <w:r>
+        <w:rPr>
+          <w:rFonts w:ascii="Times New Roman" w:hAnsi="Times New Roman" w:cs="Times New Roman"/>
+          <w:sz w:val="28"/>
+          <w:szCs w:val="28"/>
+        </w:rPr>
+        <w:t>securizate</w:t>
+      </w:r>
+      <w:proofErr w:type="spellEnd"/>
+      <w:r>
+        <w:rPr>
+          <w:rFonts w:ascii="Times New Roman" w:hAnsi="Times New Roman" w:cs="Times New Roman"/>
+          <w:sz w:val="28"/>
+          <w:szCs w:val="28"/>
+        </w:rPr>
+        <w:t>.</w:t>
+      </w:r>
+    </w:p>
+    <w:p>
+      <w:pPr>
+        <w:pStyle w:val="Normal"/>
+        <w:rPr>
+          <w:rFonts w:ascii="Times New Roman" w:hAnsi="Times New Roman" w:cs="Times New Roman"/>
+          <w:sz w:val="28"/>
+          <w:szCs w:val="28"/>
+        </w:rPr>
+      </w:pPr>
+    </w:p>
+    <w:p>
+      <w:pPr>
+        <w:pStyle w:val="Normal"/>
+        <w:rPr>
+          <w:rFonts w:ascii="Times New Roman" w:hAnsi="Times New Roman" w:cs="Times New Roman"/>
+          <w:sz w:val="28"/>
+          <w:szCs w:val="28"/>
+        </w:rPr>
+      </w:pPr>
+    </w:p>
+    <w:p>
+      <w:pPr>
+        <w:pStyle w:val="Normal"/>
+        <w:rPr>
+          <w:rFonts w:ascii="Times New Roman" w:hAnsi="Times New Roman" w:cs="Times New Roman"/>
+          <w:sz w:val="28"/>
+          <w:szCs w:val="28"/>
+        </w:rPr>
+      </w:pPr>
+      <w:r>
+        <w:rPr>
+          <w:rFonts w:ascii="Times New Roman" w:hAnsi="Times New Roman" w:cs="Times New Roman"/>
+          <w:sz w:val="28"/>
+          <w:szCs w:val="28"/>
+        </w:rPr>
+        <w:t xml:space="preserve">User Story 17: Ca </w:t>
+      </w:r>
+      <w:proofErr w:type="spellStart"/>
+      <w:r>
+        <w:rPr>
+          <w:rFonts w:ascii="Times New Roman" w:hAnsi="Times New Roman" w:cs="Times New Roman"/>
+          <w:sz w:val="28"/>
+          <w:szCs w:val="28"/>
+        </w:rPr>
+        <w:t>utilizator</w:t>
+      </w:r>
+      <w:proofErr w:type="spellEnd"/>
+      <w:r>
+        <w:rPr>
+          <w:rFonts w:ascii="Times New Roman" w:hAnsi="Times New Roman" w:cs="Times New Roman"/>
+          <w:sz w:val="28"/>
+          <w:szCs w:val="28"/>
+        </w:rPr>
+        <w:t xml:space="preserve">, </w:t>
+      </w:r>
+      <w:proofErr w:type="spellStart"/>
+      <w:r>
+        <w:rPr>
+          <w:rFonts w:ascii="Times New Roman" w:hAnsi="Times New Roman" w:cs="Times New Roman"/>
+          <w:sz w:val="28"/>
+          <w:szCs w:val="28"/>
+        </w:rPr>
+        <w:t>vreau</w:t>
+      </w:r>
+      <w:proofErr w:type="spellEnd"/>
+      <w:r>
+        <w:rPr>
+          <w:rFonts w:ascii="Times New Roman" w:hAnsi="Times New Roman" w:cs="Times New Roman"/>
+          <w:sz w:val="28"/>
+          <w:szCs w:val="28"/>
+        </w:rPr>
+        <w:t xml:space="preserve"> ca </w:t>
+      </w:r>
+      <w:proofErr w:type="spellStart"/>
+      <w:r>
+        <w:rPr>
+          <w:rFonts w:ascii="Times New Roman" w:hAnsi="Times New Roman" w:cs="Times New Roman"/>
+          <w:sz w:val="28"/>
+          <w:szCs w:val="28"/>
+        </w:rPr>
+        <w:t>platforma</w:t>
+      </w:r>
+      <w:proofErr w:type="spellEnd"/>
+      <w:r>
+        <w:rPr>
+          <w:rFonts w:ascii="Times New Roman" w:hAnsi="Times New Roman" w:cs="Times New Roman"/>
+          <w:sz w:val="28"/>
+          <w:szCs w:val="28"/>
+        </w:rPr>
+        <w:t xml:space="preserve"> </w:t>
+      </w:r>
+      <w:proofErr w:type="spellStart"/>
+      <w:r>
+        <w:rPr>
+          <w:rFonts w:ascii="Times New Roman" w:hAnsi="Times New Roman" w:cs="Times New Roman"/>
+          <w:sz w:val="28"/>
+          <w:szCs w:val="28"/>
+        </w:rPr>
+        <w:t>să</w:t>
+      </w:r>
+      <w:proofErr w:type="spellEnd"/>
+      <w:r>
+        <w:rPr>
+          <w:rFonts w:ascii="Times New Roman" w:hAnsi="Times New Roman" w:cs="Times New Roman"/>
+          <w:sz w:val="28"/>
+          <w:szCs w:val="28"/>
+        </w:rPr>
+        <w:t xml:space="preserve"> </w:t>
+      </w:r>
+      <w:proofErr w:type="spellStart"/>
+      <w:r>
+        <w:rPr>
+          <w:rFonts w:ascii="Times New Roman" w:hAnsi="Times New Roman" w:cs="Times New Roman"/>
+          <w:sz w:val="28"/>
+          <w:szCs w:val="28"/>
+        </w:rPr>
+        <w:t>gestioneze</w:t>
+      </w:r>
+      <w:proofErr w:type="spellEnd"/>
+      <w:r>
+        <w:rPr>
+          <w:rFonts w:ascii="Times New Roman" w:hAnsi="Times New Roman" w:cs="Times New Roman"/>
+          <w:sz w:val="28"/>
+          <w:szCs w:val="28"/>
+        </w:rPr>
+        <w:t xml:space="preserve"> </w:t>
+      </w:r>
+      <w:proofErr w:type="spellStart"/>
+      <w:r>
+        <w:rPr>
+          <w:rFonts w:ascii="Times New Roman" w:hAnsi="Times New Roman" w:cs="Times New Roman"/>
+          <w:sz w:val="28"/>
+          <w:szCs w:val="28"/>
+        </w:rPr>
+        <w:t>eficient</w:t>
+      </w:r>
+      <w:proofErr w:type="spellEnd"/>
+      <w:r>
+        <w:rPr>
+          <w:rFonts w:ascii="Times New Roman" w:hAnsi="Times New Roman" w:cs="Times New Roman"/>
+          <w:sz w:val="28"/>
+          <w:szCs w:val="28"/>
+        </w:rPr>
+        <w:t xml:space="preserve"> multiple </w:t>
+      </w:r>
+      <w:proofErr w:type="spellStart"/>
+      <w:r>
+        <w:rPr>
+          <w:rFonts w:ascii="Times New Roman" w:hAnsi="Times New Roman" w:cs="Times New Roman"/>
+          <w:sz w:val="28"/>
+          <w:szCs w:val="28"/>
+        </w:rPr>
+        <w:t>cereri</w:t>
+      </w:r>
+      <w:proofErr w:type="spellEnd"/>
+      <w:r>
+        <w:rPr>
+          <w:rFonts w:ascii="Times New Roman" w:hAnsi="Times New Roman" w:cs="Times New Roman"/>
+          <w:sz w:val="28"/>
+          <w:szCs w:val="28"/>
+        </w:rPr>
+        <w:t xml:space="preserve">, </w:t>
+      </w:r>
+      <w:proofErr w:type="spellStart"/>
+      <w:r>
+        <w:rPr>
+          <w:rFonts w:ascii="Times New Roman" w:hAnsi="Times New Roman" w:cs="Times New Roman"/>
+          <w:sz w:val="28"/>
+          <w:szCs w:val="28"/>
+        </w:rPr>
+        <w:t>astfel</w:t>
+      </w:r>
+      <w:proofErr w:type="spellEnd"/>
+      <w:r>
+        <w:rPr>
+          <w:rFonts w:ascii="Times New Roman" w:hAnsi="Times New Roman" w:cs="Times New Roman"/>
+          <w:sz w:val="28"/>
+          <w:szCs w:val="28"/>
+        </w:rPr>
+        <w:t xml:space="preserve"> </w:t>
+      </w:r>
+      <w:proofErr w:type="spellStart"/>
+      <w:r>
+        <w:rPr>
+          <w:rFonts w:ascii="Times New Roman" w:hAnsi="Times New Roman" w:cs="Times New Roman"/>
+          <w:sz w:val="28"/>
+          <w:szCs w:val="28"/>
+        </w:rPr>
+        <w:t>încât</w:t>
+      </w:r>
+      <w:proofErr w:type="spellEnd"/>
+      <w:r>
+        <w:rPr>
+          <w:rFonts w:ascii="Times New Roman" w:hAnsi="Times New Roman" w:cs="Times New Roman"/>
+          <w:sz w:val="28"/>
+          <w:szCs w:val="28"/>
+        </w:rPr>
+        <w:t xml:space="preserve"> </w:t>
+      </w:r>
+      <w:proofErr w:type="spellStart"/>
+      <w:r>
+        <w:rPr>
+          <w:rFonts w:ascii="Times New Roman" w:hAnsi="Times New Roman" w:cs="Times New Roman"/>
+          <w:sz w:val="28"/>
+          <w:szCs w:val="28"/>
+        </w:rPr>
+        <w:t>să</w:t>
+      </w:r>
+      <w:proofErr w:type="spellEnd"/>
+      <w:r>
+        <w:rPr>
+          <w:rFonts w:ascii="Times New Roman" w:hAnsi="Times New Roman" w:cs="Times New Roman"/>
+          <w:sz w:val="28"/>
+          <w:szCs w:val="28"/>
+        </w:rPr>
+        <w:t xml:space="preserve"> pot </w:t>
+      </w:r>
+      <w:proofErr w:type="spellStart"/>
+      <w:r>
+        <w:rPr>
+          <w:rFonts w:ascii="Times New Roman" w:hAnsi="Times New Roman" w:cs="Times New Roman"/>
+          <w:sz w:val="28"/>
+          <w:szCs w:val="28"/>
+        </w:rPr>
+        <w:t>accesa</w:t>
+      </w:r>
+      <w:proofErr w:type="spellEnd"/>
+      <w:r>
+        <w:rPr>
+          <w:rFonts w:ascii="Times New Roman" w:hAnsi="Times New Roman" w:cs="Times New Roman"/>
+          <w:sz w:val="28"/>
+          <w:szCs w:val="28"/>
+        </w:rPr>
+        <w:t xml:space="preserve"> </w:t>
+      </w:r>
+      <w:proofErr w:type="spellStart"/>
+      <w:r>
+        <w:rPr>
+          <w:rFonts w:ascii="Times New Roman" w:hAnsi="Times New Roman" w:cs="Times New Roman"/>
+          <w:sz w:val="28"/>
+          <w:szCs w:val="28"/>
+        </w:rPr>
+        <w:t>fără</w:t>
+      </w:r>
+      <w:proofErr w:type="spellEnd"/>
+      <w:r>
+        <w:rPr>
+          <w:rFonts w:ascii="Times New Roman" w:hAnsi="Times New Roman" w:cs="Times New Roman"/>
+          <w:sz w:val="28"/>
+          <w:szCs w:val="28"/>
+        </w:rPr>
+        <w:t xml:space="preserve"> </w:t>
+      </w:r>
+      <w:proofErr w:type="spellStart"/>
+      <w:r>
+        <w:rPr>
+          <w:rFonts w:ascii="Times New Roman" w:hAnsi="Times New Roman" w:cs="Times New Roman"/>
+          <w:sz w:val="28"/>
+          <w:szCs w:val="28"/>
+        </w:rPr>
+        <w:t>întârzieri</w:t>
+      </w:r>
+      <w:proofErr w:type="spellEnd"/>
+      <w:r>
+        <w:rPr>
+          <w:rFonts w:ascii="Times New Roman" w:hAnsi="Times New Roman" w:cs="Times New Roman"/>
+          <w:sz w:val="28"/>
+          <w:szCs w:val="28"/>
+        </w:rPr>
+        <w:t xml:space="preserve">, </w:t>
+      </w:r>
+      <w:proofErr w:type="spellStart"/>
+      <w:r>
+        <w:rPr>
+          <w:rFonts w:ascii="Times New Roman" w:hAnsi="Times New Roman" w:cs="Times New Roman"/>
+          <w:sz w:val="28"/>
+          <w:szCs w:val="28"/>
+        </w:rPr>
+        <w:t>chiar</w:t>
+      </w:r>
+      <w:proofErr w:type="spellEnd"/>
+      <w:r>
+        <w:rPr>
+          <w:rFonts w:ascii="Times New Roman" w:hAnsi="Times New Roman" w:cs="Times New Roman"/>
+          <w:sz w:val="28"/>
+          <w:szCs w:val="28"/>
+        </w:rPr>
+        <w:t xml:space="preserve"> </w:t>
+      </w:r>
+      <w:proofErr w:type="spellStart"/>
+      <w:r>
+        <w:rPr>
+          <w:rFonts w:ascii="Times New Roman" w:hAnsi="Times New Roman" w:cs="Times New Roman"/>
+          <w:sz w:val="28"/>
+          <w:szCs w:val="28"/>
+        </w:rPr>
+        <w:t>și</w:t>
+      </w:r>
+      <w:proofErr w:type="spellEnd"/>
+      <w:r>
+        <w:rPr>
+          <w:rFonts w:ascii="Times New Roman" w:hAnsi="Times New Roman" w:cs="Times New Roman"/>
+          <w:sz w:val="28"/>
+          <w:szCs w:val="28"/>
+        </w:rPr>
+        <w:t xml:space="preserve"> </w:t>
+      </w:r>
+      <w:proofErr w:type="spellStart"/>
+      <w:r>
+        <w:rPr>
+          <w:rFonts w:ascii="Times New Roman" w:hAnsi="Times New Roman" w:cs="Times New Roman"/>
+          <w:sz w:val="28"/>
+          <w:szCs w:val="28"/>
+        </w:rPr>
+        <w:t>în</w:t>
+      </w:r>
+      <w:proofErr w:type="spellEnd"/>
+      <w:r>
+        <w:rPr>
+          <w:rFonts w:ascii="Times New Roman" w:hAnsi="Times New Roman" w:cs="Times New Roman"/>
+          <w:sz w:val="28"/>
+          <w:szCs w:val="28"/>
+        </w:rPr>
+        <w:t xml:space="preserve"> </w:t>
+      </w:r>
+      <w:proofErr w:type="spellStart"/>
+      <w:r>
+        <w:rPr>
+          <w:rFonts w:ascii="Times New Roman" w:hAnsi="Times New Roman" w:cs="Times New Roman"/>
+          <w:sz w:val="28"/>
+          <w:szCs w:val="28"/>
+        </w:rPr>
+        <w:t>perioade</w:t>
+      </w:r>
+      <w:proofErr w:type="spellEnd"/>
+      <w:r>
+        <w:rPr>
+          <w:rFonts w:ascii="Times New Roman" w:hAnsi="Times New Roman" w:cs="Times New Roman"/>
+          <w:sz w:val="28"/>
+          <w:szCs w:val="28"/>
+        </w:rPr>
+        <w:t xml:space="preserve"> de </w:t>
+      </w:r>
+      <w:proofErr w:type="spellStart"/>
+      <w:r>
+        <w:rPr>
+          <w:rFonts w:ascii="Times New Roman" w:hAnsi="Times New Roman" w:cs="Times New Roman"/>
+          <w:sz w:val="28"/>
+          <w:szCs w:val="28"/>
+        </w:rPr>
+        <w:t>trafic</w:t>
+      </w:r>
+      <w:proofErr w:type="spellEnd"/>
+      <w:r>
+        <w:rPr>
+          <w:rFonts w:ascii="Times New Roman" w:hAnsi="Times New Roman" w:cs="Times New Roman"/>
+          <w:sz w:val="28"/>
+          <w:szCs w:val="28"/>
+        </w:rPr>
+        <w:t xml:space="preserve"> </w:t>
+      </w:r>
+      <w:r>
+        <w:rPr>
+          <w:rFonts w:ascii="Times New Roman" w:hAnsi="Times New Roman" w:cs="Times New Roman"/>
+          <w:sz w:val="28"/>
+          <w:szCs w:val="28"/>
+        </w:rPr>
+        <w:t>intens</w:t>
+      </w:r>
+      <w:r>
+        <w:rPr>
+          <w:rFonts w:ascii="Times New Roman" w:hAnsi="Times New Roman" w:cs="Times New Roman"/>
+          <w:sz w:val="28"/>
+          <w:szCs w:val="28"/>
+        </w:rPr>
+        <w:t>.</w:t>
+      </w:r>
+    </w:p>
+    <w:p>
+      <w:pPr>
+        <w:pStyle w:val="Normal"/>
+      </w:pPr>
+      <w:r>
+        <w:rPr>
+          <w:rFonts w:ascii="Times New Roman" w:hAnsi="Times New Roman" w:cs="Times New Roman"/>
+          <w:sz w:val="28"/>
+          <w:szCs w:val="28"/>
+        </w:rPr>
+        <w:t>Backlog:</w:t>
+      </w:r>
+    </w:p>
+    <w:p>
+      <w:pPr>
+        <w:pStyle w:val="Normal"/>
+        <w:rPr>
+          <w:rFonts w:ascii="Times New Roman" w:hAnsi="Times New Roman" w:cs="Times New Roman"/>
+          <w:sz w:val="28"/>
+          <w:szCs w:val="28"/>
+        </w:rPr>
+      </w:pPr>
+      <w:r>
+        <w:rPr>
+          <w:rFonts w:ascii="Times New Roman" w:hAnsi="Times New Roman" w:cs="Times New Roman"/>
+          <w:sz w:val="28"/>
+          <w:szCs w:val="28"/>
+        </w:rPr>
+        <w:t xml:space="preserve">1.Configurarea </w:t>
+      </w:r>
+      <w:proofErr w:type="spellStart"/>
+      <w:r>
+        <w:rPr>
+          <w:rFonts w:ascii="Times New Roman" w:hAnsi="Times New Roman" w:cs="Times New Roman"/>
+          <w:sz w:val="28"/>
+          <w:szCs w:val="28"/>
+        </w:rPr>
+        <w:t>echilibrării</w:t>
+      </w:r>
+      <w:proofErr w:type="spellEnd"/>
+      <w:r>
+        <w:rPr>
+          <w:rFonts w:ascii="Times New Roman" w:hAnsi="Times New Roman" w:cs="Times New Roman"/>
+          <w:sz w:val="28"/>
+          <w:szCs w:val="28"/>
+        </w:rPr>
+        <w:t xml:space="preserve"> </w:t>
+      </w:r>
+      <w:proofErr w:type="spellStart"/>
+      <w:r>
+        <w:rPr>
+          <w:rFonts w:ascii="Times New Roman" w:hAnsi="Times New Roman" w:cs="Times New Roman"/>
+          <w:sz w:val="28"/>
+          <w:szCs w:val="28"/>
+        </w:rPr>
+        <w:t>încărcării</w:t>
+      </w:r>
+      <w:proofErr w:type="spellEnd"/>
+      <w:r>
+        <w:rPr>
+          <w:rFonts w:ascii="Times New Roman" w:hAnsi="Times New Roman" w:cs="Times New Roman"/>
+          <w:sz w:val="28"/>
+          <w:szCs w:val="28"/>
+        </w:rPr>
+        <w:t xml:space="preserve"> </w:t>
+      </w:r>
+      <w:proofErr w:type="spellStart"/>
+      <w:r>
+        <w:rPr>
+          <w:rFonts w:ascii="Times New Roman" w:hAnsi="Times New Roman" w:cs="Times New Roman"/>
+          <w:sz w:val="28"/>
+          <w:szCs w:val="28"/>
+        </w:rPr>
+        <w:t>între</w:t>
+      </w:r>
+      <w:proofErr w:type="spellEnd"/>
+      <w:r>
+        <w:rPr>
+          <w:rFonts w:ascii="Times New Roman" w:hAnsi="Times New Roman" w:cs="Times New Roman"/>
+          <w:sz w:val="28"/>
+          <w:szCs w:val="28"/>
+        </w:rPr>
+        <w:t xml:space="preserve"> </w:t>
+      </w:r>
+      <w:proofErr w:type="spellStart"/>
+      <w:r>
+        <w:rPr>
+          <w:rFonts w:ascii="Times New Roman" w:hAnsi="Times New Roman" w:cs="Times New Roman"/>
+          <w:sz w:val="28"/>
+          <w:szCs w:val="28"/>
+        </w:rPr>
+        <w:t>servere</w:t>
+      </w:r>
+      <w:proofErr w:type="spellEnd"/>
+      <w:r>
+        <w:rPr>
+          <w:rFonts w:ascii="Times New Roman" w:hAnsi="Times New Roman" w:cs="Times New Roman"/>
+          <w:sz w:val="28"/>
+          <w:szCs w:val="28"/>
+        </w:rPr>
+        <w:t xml:space="preserve"> multiple </w:t>
+      </w:r>
+      <w:proofErr w:type="spellStart"/>
+      <w:r>
+        <w:rPr>
+          <w:rFonts w:ascii="Times New Roman" w:hAnsi="Times New Roman" w:cs="Times New Roman"/>
+          <w:sz w:val="28"/>
+          <w:szCs w:val="28"/>
+        </w:rPr>
+        <w:t>pentru</w:t>
+      </w:r>
+      <w:proofErr w:type="spellEnd"/>
+      <w:r>
+        <w:rPr>
+          <w:rFonts w:ascii="Times New Roman" w:hAnsi="Times New Roman" w:cs="Times New Roman"/>
+          <w:sz w:val="28"/>
+          <w:szCs w:val="28"/>
+        </w:rPr>
+        <w:t xml:space="preserve"> a </w:t>
+      </w:r>
+      <w:proofErr w:type="spellStart"/>
+      <w:r>
+        <w:rPr>
+          <w:rFonts w:ascii="Times New Roman" w:hAnsi="Times New Roman" w:cs="Times New Roman"/>
+          <w:sz w:val="28"/>
+          <w:szCs w:val="28"/>
+        </w:rPr>
+        <w:t>distribui</w:t>
+      </w:r>
+      <w:proofErr w:type="spellEnd"/>
+      <w:r>
+        <w:rPr>
+          <w:rFonts w:ascii="Times New Roman" w:hAnsi="Times New Roman" w:cs="Times New Roman"/>
+          <w:sz w:val="28"/>
+          <w:szCs w:val="28"/>
+        </w:rPr>
+        <w:t xml:space="preserve"> </w:t>
+      </w:r>
+      <w:proofErr w:type="spellStart"/>
+      <w:r>
+        <w:rPr>
+          <w:rFonts w:ascii="Times New Roman" w:hAnsi="Times New Roman" w:cs="Times New Roman"/>
+          <w:sz w:val="28"/>
+          <w:szCs w:val="28"/>
+        </w:rPr>
+        <w:t>traficul</w:t>
+      </w:r>
+      <w:proofErr w:type="spellEnd"/>
+      <w:r>
+        <w:rPr>
+          <w:rFonts w:ascii="Times New Roman" w:hAnsi="Times New Roman" w:cs="Times New Roman"/>
+          <w:sz w:val="28"/>
+          <w:szCs w:val="28"/>
+        </w:rPr>
+        <w:t xml:space="preserve"> de intrare.</w:t>
+      </w:r>
+    </w:p>
+    <w:p>
+      <w:pPr>
+        <w:pStyle w:val="Normal"/>
+        <w:rPr>
+          <w:rFonts w:ascii="Times New Roman" w:hAnsi="Times New Roman" w:cs="Times New Roman"/>
+          <w:sz w:val="28"/>
+          <w:szCs w:val="28"/>
+        </w:rPr>
+      </w:pPr>
+      <w:r>
+        <w:rPr>
+          <w:rFonts w:ascii="Times New Roman" w:hAnsi="Times New Roman" w:cs="Times New Roman"/>
+          <w:sz w:val="28"/>
+          <w:szCs w:val="28"/>
+        </w:rPr>
+        <w:t>2.</w:t>
+      </w:r>
+      <w:r>
+        <w:rPr>
+          <w:rFonts w:ascii="Times New Roman" w:hAnsi="Times New Roman" w:cs="Times New Roman"/>
+          <w:sz w:val="28"/>
+          <w:szCs w:val="28"/>
+        </w:rPr>
+        <w:t xml:space="preserve">Implementarea </w:t>
+      </w:r>
+      <w:proofErr w:type="spellStart"/>
+      <w:r>
+        <w:rPr>
+          <w:rFonts w:ascii="Times New Roman" w:hAnsi="Times New Roman" w:cs="Times New Roman"/>
+          <w:sz w:val="28"/>
+          <w:szCs w:val="28"/>
+        </w:rPr>
+        <w:t>persistenței</w:t>
+      </w:r>
+      <w:proofErr w:type="spellEnd"/>
+      <w:r>
+        <w:rPr>
+          <w:rFonts w:ascii="Times New Roman" w:hAnsi="Times New Roman" w:cs="Times New Roman"/>
+          <w:sz w:val="28"/>
+          <w:szCs w:val="28"/>
+        </w:rPr>
+        <w:t xml:space="preserve"> </w:t>
+      </w:r>
+      <w:proofErr w:type="spellStart"/>
+      <w:r>
+        <w:rPr>
+          <w:rFonts w:ascii="Times New Roman" w:hAnsi="Times New Roman" w:cs="Times New Roman"/>
+          <w:sz w:val="28"/>
+          <w:szCs w:val="28"/>
+        </w:rPr>
+        <w:t>sesiunilor</w:t>
+      </w:r>
+      <w:proofErr w:type="spellEnd"/>
+      <w:r>
+        <w:rPr>
+          <w:rFonts w:ascii="Times New Roman" w:hAnsi="Times New Roman" w:cs="Times New Roman"/>
+          <w:sz w:val="28"/>
+          <w:szCs w:val="28"/>
+        </w:rPr>
+        <w:t xml:space="preserve"> (sticky sessions) </w:t>
+      </w:r>
+      <w:proofErr w:type="spellStart"/>
+      <w:r>
+        <w:rPr>
+          <w:rFonts w:ascii="Times New Roman" w:hAnsi="Times New Roman" w:cs="Times New Roman"/>
+          <w:sz w:val="28"/>
+          <w:szCs w:val="28"/>
+        </w:rPr>
+        <w:t>pentru</w:t>
+      </w:r>
+      <w:proofErr w:type="spellEnd"/>
+      <w:r>
+        <w:rPr>
+          <w:rFonts w:ascii="Times New Roman" w:hAnsi="Times New Roman" w:cs="Times New Roman"/>
+          <w:sz w:val="28"/>
+          <w:szCs w:val="28"/>
+        </w:rPr>
+        <w:t xml:space="preserve"> </w:t>
+      </w:r>
+      <w:proofErr w:type="gramStart"/>
+      <w:r>
+        <w:rPr>
+          <w:rFonts w:ascii="Times New Roman" w:hAnsi="Times New Roman" w:cs="Times New Roman"/>
+          <w:sz w:val="28"/>
+          <w:szCs w:val="28"/>
+        </w:rPr>
+        <w:t>a</w:t>
+      </w:r>
+      <w:proofErr w:type="gramEnd"/>
+      <w:r>
+        <w:rPr>
+          <w:rFonts w:ascii="Times New Roman" w:hAnsi="Times New Roman" w:cs="Times New Roman"/>
+          <w:sz w:val="28"/>
+          <w:szCs w:val="28"/>
+        </w:rPr>
+        <w:t xml:space="preserve"> </w:t>
+      </w:r>
+      <w:proofErr w:type="spellStart"/>
+      <w:r>
+        <w:rPr>
+          <w:rFonts w:ascii="Times New Roman" w:hAnsi="Times New Roman" w:cs="Times New Roman"/>
+          <w:sz w:val="28"/>
+          <w:szCs w:val="28"/>
+        </w:rPr>
+        <w:t>asigura</w:t>
+      </w:r>
+      <w:proofErr w:type="spellEnd"/>
+      <w:r>
+        <w:rPr>
+          <w:rFonts w:ascii="Times New Roman" w:hAnsi="Times New Roman" w:cs="Times New Roman"/>
+          <w:sz w:val="28"/>
+          <w:szCs w:val="28"/>
+        </w:rPr>
+        <w:t xml:space="preserve"> </w:t>
+      </w:r>
+      <w:proofErr w:type="spellStart"/>
+      <w:r>
+        <w:rPr>
+          <w:rFonts w:ascii="Times New Roman" w:hAnsi="Times New Roman" w:cs="Times New Roman"/>
+          <w:sz w:val="28"/>
+          <w:szCs w:val="28"/>
+        </w:rPr>
+        <w:t>continuitatea</w:t>
+      </w:r>
+      <w:proofErr w:type="spellEnd"/>
+      <w:r>
+        <w:rPr>
+          <w:rFonts w:ascii="Times New Roman" w:hAnsi="Times New Roman" w:cs="Times New Roman"/>
+          <w:sz w:val="28"/>
+          <w:szCs w:val="28"/>
+        </w:rPr>
+        <w:t xml:space="preserve"> </w:t>
+      </w:r>
+      <w:proofErr w:type="spellStart"/>
+      <w:r>
+        <w:rPr>
+          <w:rFonts w:ascii="Times New Roman" w:hAnsi="Times New Roman" w:cs="Times New Roman"/>
+          <w:sz w:val="28"/>
+          <w:szCs w:val="28"/>
+        </w:rPr>
+        <w:t>sesiunilor</w:t>
+      </w:r>
+      <w:proofErr w:type="spellEnd"/>
+      <w:r>
+        <w:rPr>
+          <w:rFonts w:ascii="Times New Roman" w:hAnsi="Times New Roman" w:cs="Times New Roman"/>
+          <w:sz w:val="28"/>
+          <w:szCs w:val="28"/>
+        </w:rPr>
+        <w:t xml:space="preserve"> </w:t>
+      </w:r>
+      <w:proofErr w:type="spellStart"/>
+      <w:r>
+        <w:rPr>
+          <w:rFonts w:ascii="Times New Roman" w:hAnsi="Times New Roman" w:cs="Times New Roman"/>
+          <w:sz w:val="28"/>
+          <w:szCs w:val="28"/>
+        </w:rPr>
+        <w:t>utilizatorilor</w:t>
+      </w:r>
+      <w:proofErr w:type="spellEnd"/>
+      <w:r>
+        <w:rPr>
+          <w:rFonts w:ascii="Times New Roman" w:hAnsi="Times New Roman" w:cs="Times New Roman"/>
+          <w:sz w:val="28"/>
+          <w:szCs w:val="28"/>
+        </w:rPr>
+        <w:t xml:space="preserve"> </w:t>
+      </w:r>
+      <w:proofErr w:type="spellStart"/>
+      <w:r>
+        <w:rPr>
+          <w:rFonts w:ascii="Times New Roman" w:hAnsi="Times New Roman" w:cs="Times New Roman"/>
+          <w:sz w:val="28"/>
+          <w:szCs w:val="28"/>
+        </w:rPr>
+        <w:t>când</w:t>
+      </w:r>
+      <w:proofErr w:type="spellEnd"/>
+      <w:r>
+        <w:rPr>
+          <w:rFonts w:ascii="Times New Roman" w:hAnsi="Times New Roman" w:cs="Times New Roman"/>
+          <w:sz w:val="28"/>
+          <w:szCs w:val="28"/>
+        </w:rPr>
+        <w:t xml:space="preserve"> </w:t>
+      </w:r>
+      <w:proofErr w:type="spellStart"/>
+      <w:r>
+        <w:rPr>
+          <w:rFonts w:ascii="Times New Roman" w:hAnsi="Times New Roman" w:cs="Times New Roman"/>
+          <w:sz w:val="28"/>
+          <w:szCs w:val="28"/>
+        </w:rPr>
+        <w:t>este</w:t>
+      </w:r>
+      <w:proofErr w:type="spellEnd"/>
+      <w:r>
+        <w:rPr>
+          <w:rFonts w:ascii="Times New Roman" w:hAnsi="Times New Roman" w:cs="Times New Roman"/>
+          <w:sz w:val="28"/>
+          <w:szCs w:val="28"/>
+        </w:rPr>
+        <w:t xml:space="preserve"> </w:t>
+      </w:r>
+      <w:r>
+        <w:rPr>
+          <w:rFonts w:ascii="Times New Roman" w:hAnsi="Times New Roman" w:cs="Times New Roman"/>
+          <w:sz w:val="28"/>
+          <w:szCs w:val="28"/>
+        </w:rPr>
+        <w:t>necesar</w:t>
+      </w:r>
+      <w:r>
+        <w:rPr>
+          <w:rFonts w:ascii="Times New Roman" w:hAnsi="Times New Roman" w:cs="Times New Roman"/>
+          <w:sz w:val="28"/>
+          <w:szCs w:val="28"/>
+        </w:rPr>
+        <w:t>.</w:t>
+      </w:r>
+    </w:p>
+    <w:p>
+      <w:pPr>
+        <w:pStyle w:val="Normal"/>
+        <w:rPr>
+          <w:rFonts w:ascii="Times New Roman" w:hAnsi="Times New Roman" w:cs="Times New Roman"/>
+          <w:sz w:val="28"/>
+          <w:szCs w:val="28"/>
+        </w:rPr>
+      </w:pPr>
+      <w:r>
+        <w:rPr>
+          <w:rFonts w:ascii="Times New Roman" w:hAnsi="Times New Roman" w:cs="Times New Roman"/>
+          <w:sz w:val="28"/>
+          <w:szCs w:val="28"/>
+        </w:rPr>
+        <w:t>3.</w:t>
+      </w:r>
+      <w:r>
+        <w:rPr>
+          <w:rFonts w:ascii="Times New Roman" w:hAnsi="Times New Roman" w:cs="Times New Roman"/>
+          <w:sz w:val="28"/>
+          <w:szCs w:val="28"/>
+        </w:rPr>
+        <w:t xml:space="preserve">Configurarea </w:t>
+      </w:r>
+      <w:proofErr w:type="spellStart"/>
+      <w:r>
+        <w:rPr>
+          <w:rFonts w:ascii="Times New Roman" w:hAnsi="Times New Roman" w:cs="Times New Roman"/>
+          <w:sz w:val="28"/>
+          <w:szCs w:val="28"/>
+        </w:rPr>
+        <w:t>verificărilor</w:t>
+      </w:r>
+      <w:proofErr w:type="spellEnd"/>
+      <w:r>
+        <w:rPr>
+          <w:rFonts w:ascii="Times New Roman" w:hAnsi="Times New Roman" w:cs="Times New Roman"/>
+          <w:sz w:val="28"/>
+          <w:szCs w:val="28"/>
+        </w:rPr>
+        <w:t xml:space="preserve"> de </w:t>
+      </w:r>
+      <w:proofErr w:type="spellStart"/>
+      <w:r>
+        <w:rPr>
+          <w:rFonts w:ascii="Times New Roman" w:hAnsi="Times New Roman" w:cs="Times New Roman"/>
+          <w:sz w:val="28"/>
+          <w:szCs w:val="28"/>
+        </w:rPr>
+        <w:t>sănătate</w:t>
+      </w:r>
+      <w:proofErr w:type="spellEnd"/>
+      <w:r>
+        <w:rPr>
+          <w:rFonts w:ascii="Times New Roman" w:hAnsi="Times New Roman" w:cs="Times New Roman"/>
+          <w:sz w:val="28"/>
+          <w:szCs w:val="28"/>
+        </w:rPr>
+        <w:t xml:space="preserve"> </w:t>
+      </w:r>
+      <w:proofErr w:type="spellStart"/>
+      <w:r>
+        <w:rPr>
+          <w:rFonts w:ascii="Times New Roman" w:hAnsi="Times New Roman" w:cs="Times New Roman"/>
+          <w:sz w:val="28"/>
+          <w:szCs w:val="28"/>
+        </w:rPr>
+        <w:t>pentru</w:t>
+      </w:r>
+      <w:proofErr w:type="spellEnd"/>
+      <w:r>
+        <w:rPr>
+          <w:rFonts w:ascii="Times New Roman" w:hAnsi="Times New Roman" w:cs="Times New Roman"/>
+          <w:sz w:val="28"/>
+          <w:szCs w:val="28"/>
+        </w:rPr>
+        <w:t xml:space="preserve"> </w:t>
+      </w:r>
+      <w:proofErr w:type="spellStart"/>
+      <w:r>
+        <w:rPr>
+          <w:rFonts w:ascii="Times New Roman" w:hAnsi="Times New Roman" w:cs="Times New Roman"/>
+          <w:sz w:val="28"/>
+          <w:szCs w:val="28"/>
+        </w:rPr>
+        <w:t>monitorizarea</w:t>
+      </w:r>
+      <w:proofErr w:type="spellEnd"/>
+      <w:r>
+        <w:rPr>
+          <w:rFonts w:ascii="Times New Roman" w:hAnsi="Times New Roman" w:cs="Times New Roman"/>
+          <w:sz w:val="28"/>
+          <w:szCs w:val="28"/>
+        </w:rPr>
+        <w:t xml:space="preserve"> </w:t>
+      </w:r>
+      <w:proofErr w:type="spellStart"/>
+      <w:r>
+        <w:rPr>
+          <w:rFonts w:ascii="Times New Roman" w:hAnsi="Times New Roman" w:cs="Times New Roman"/>
+          <w:sz w:val="28"/>
+          <w:szCs w:val="28"/>
+        </w:rPr>
+        <w:t>disponibilității</w:t>
+      </w:r>
+      <w:proofErr w:type="spellEnd"/>
+      <w:r>
+        <w:rPr>
+          <w:rFonts w:ascii="Times New Roman" w:hAnsi="Times New Roman" w:cs="Times New Roman"/>
+          <w:sz w:val="28"/>
+          <w:szCs w:val="28"/>
+        </w:rPr>
+        <w:t xml:space="preserve"> </w:t>
+      </w:r>
+      <w:proofErr w:type="spellStart"/>
+      <w:r>
+        <w:rPr>
+          <w:rFonts w:ascii="Times New Roman" w:hAnsi="Times New Roman" w:cs="Times New Roman"/>
+          <w:sz w:val="28"/>
+          <w:szCs w:val="28"/>
+        </w:rPr>
+        <w:t>serverelor</w:t>
+      </w:r>
+      <w:proofErr w:type="spellEnd"/>
+      <w:r>
+        <w:rPr>
+          <w:rFonts w:ascii="Times New Roman" w:hAnsi="Times New Roman" w:cs="Times New Roman"/>
+          <w:sz w:val="28"/>
+          <w:szCs w:val="28"/>
+        </w:rPr>
+        <w:t xml:space="preserve"> </w:t>
+      </w:r>
+      <w:proofErr w:type="spellStart"/>
+      <w:r>
+        <w:rPr>
+          <w:rFonts w:ascii="Times New Roman" w:hAnsi="Times New Roman" w:cs="Times New Roman"/>
+          <w:sz w:val="28"/>
+          <w:szCs w:val="28"/>
+        </w:rPr>
+        <w:t>și</w:t>
+      </w:r>
+      <w:proofErr w:type="spellEnd"/>
+      <w:r>
+        <w:rPr>
+          <w:rFonts w:ascii="Times New Roman" w:hAnsi="Times New Roman" w:cs="Times New Roman"/>
+          <w:sz w:val="28"/>
+          <w:szCs w:val="28"/>
+        </w:rPr>
+        <w:t xml:space="preserve"> </w:t>
+      </w:r>
+      <w:proofErr w:type="spellStart"/>
+      <w:r>
+        <w:rPr>
+          <w:rFonts w:ascii="Times New Roman" w:hAnsi="Times New Roman" w:cs="Times New Roman"/>
+          <w:sz w:val="28"/>
+          <w:szCs w:val="28"/>
+        </w:rPr>
+        <w:t>redirecționarea</w:t>
+      </w:r>
+      <w:proofErr w:type="spellEnd"/>
+      <w:r>
+        <w:rPr>
+          <w:rFonts w:ascii="Times New Roman" w:hAnsi="Times New Roman" w:cs="Times New Roman"/>
+          <w:sz w:val="28"/>
+          <w:szCs w:val="28"/>
+        </w:rPr>
+        <w:t xml:space="preserve"> </w:t>
+      </w:r>
+      <w:proofErr w:type="spellStart"/>
+      <w:r>
+        <w:rPr>
+          <w:rFonts w:ascii="Times New Roman" w:hAnsi="Times New Roman" w:cs="Times New Roman"/>
+          <w:sz w:val="28"/>
+          <w:szCs w:val="28"/>
+        </w:rPr>
+        <w:t>traficului</w:t>
+      </w:r>
+      <w:proofErr w:type="spellEnd"/>
+      <w:r>
+        <w:rPr>
+          <w:rFonts w:ascii="Times New Roman" w:hAnsi="Times New Roman" w:cs="Times New Roman"/>
+          <w:sz w:val="28"/>
+          <w:szCs w:val="28"/>
+        </w:rPr>
+        <w:t xml:space="preserve"> </w:t>
+      </w:r>
+      <w:proofErr w:type="spellStart"/>
+      <w:r>
+        <w:rPr>
+          <w:rFonts w:ascii="Times New Roman" w:hAnsi="Times New Roman" w:cs="Times New Roman"/>
+          <w:sz w:val="28"/>
+          <w:szCs w:val="28"/>
+        </w:rPr>
+        <w:t>departe</w:t>
+      </w:r>
+      <w:proofErr w:type="spellEnd"/>
+      <w:r>
+        <w:rPr>
+          <w:rFonts w:ascii="Times New Roman" w:hAnsi="Times New Roman" w:cs="Times New Roman"/>
+          <w:sz w:val="28"/>
+          <w:szCs w:val="28"/>
+        </w:rPr>
+        <w:t xml:space="preserve"> de </w:t>
+      </w:r>
+      <w:proofErr w:type="spellStart"/>
+      <w:r>
+        <w:rPr>
+          <w:rFonts w:ascii="Times New Roman" w:hAnsi="Times New Roman" w:cs="Times New Roman"/>
+          <w:sz w:val="28"/>
+          <w:szCs w:val="28"/>
+        </w:rPr>
+        <w:t>serverele</w:t>
+      </w:r>
+      <w:proofErr w:type="spellEnd"/>
+      <w:r>
+        <w:rPr>
+          <w:rFonts w:ascii="Times New Roman" w:hAnsi="Times New Roman" w:cs="Times New Roman"/>
+          <w:sz w:val="28"/>
+          <w:szCs w:val="28"/>
+        </w:rPr>
+        <w:t xml:space="preserve"> </w:t>
+      </w:r>
+      <w:r>
+        <w:rPr>
+          <w:rFonts w:ascii="Times New Roman" w:hAnsi="Times New Roman" w:cs="Times New Roman"/>
+          <w:sz w:val="28"/>
+          <w:szCs w:val="28"/>
+        </w:rPr>
+        <w:t>indisponibile</w:t>
+      </w:r>
+      <w:r>
+        <w:rPr>
+          <w:rFonts w:ascii="Times New Roman" w:hAnsi="Times New Roman" w:cs="Times New Roman"/>
+          <w:sz w:val="28"/>
+          <w:szCs w:val="28"/>
+        </w:rPr>
+        <w:t>.</w:t>
+      </w:r>
+    </w:p>
+    <w:p>
+      <w:pPr>
+        <w:pStyle w:val="Normal"/>
+        <w:rPr>
+          <w:rFonts w:ascii="Times New Roman" w:hAnsi="Times New Roman" w:cs="Times New Roman"/>
+          <w:sz w:val="28"/>
+          <w:szCs w:val="28"/>
+        </w:rPr>
+      </w:pPr>
+      <w:r>
+        <w:rPr>
+          <w:rFonts w:ascii="Times New Roman" w:hAnsi="Times New Roman" w:cs="Times New Roman"/>
+          <w:sz w:val="28"/>
+          <w:szCs w:val="28"/>
+        </w:rPr>
+        <w:t>4.</w:t>
+      </w:r>
+      <w:r>
+        <w:rPr>
+          <w:rFonts w:ascii="Times New Roman" w:hAnsi="Times New Roman" w:cs="Times New Roman"/>
+          <w:sz w:val="28"/>
+          <w:szCs w:val="28"/>
+        </w:rPr>
+        <w:t>Stabilirea</w:t>
+      </w:r>
+      <w:r>
+        <w:rPr>
+          <w:rFonts w:ascii="Times New Roman" w:hAnsi="Times New Roman" w:cs="Times New Roman"/>
+          <w:sz w:val="28"/>
+          <w:szCs w:val="28"/>
+        </w:rPr>
+        <w:t xml:space="preserve"> </w:t>
+      </w:r>
+      <w:proofErr w:type="spellStart"/>
+      <w:r>
+        <w:rPr>
+          <w:rFonts w:ascii="Times New Roman" w:hAnsi="Times New Roman" w:cs="Times New Roman"/>
+          <w:sz w:val="28"/>
+          <w:szCs w:val="28"/>
+        </w:rPr>
+        <w:t>scalării</w:t>
+      </w:r>
+      <w:proofErr w:type="spellEnd"/>
+      <w:r>
+        <w:rPr>
+          <w:rFonts w:ascii="Times New Roman" w:hAnsi="Times New Roman" w:cs="Times New Roman"/>
+          <w:sz w:val="28"/>
+          <w:szCs w:val="28"/>
+        </w:rPr>
+        <w:t xml:space="preserve"> automate </w:t>
+      </w:r>
+      <w:proofErr w:type="spellStart"/>
+      <w:r>
+        <w:rPr>
+          <w:rFonts w:ascii="Times New Roman" w:hAnsi="Times New Roman" w:cs="Times New Roman"/>
+          <w:sz w:val="28"/>
+          <w:szCs w:val="28"/>
+        </w:rPr>
+        <w:t>pentru</w:t>
+      </w:r>
+      <w:proofErr w:type="spellEnd"/>
+      <w:r>
+        <w:rPr>
+          <w:rFonts w:ascii="Times New Roman" w:hAnsi="Times New Roman" w:cs="Times New Roman"/>
+          <w:sz w:val="28"/>
+          <w:szCs w:val="28"/>
+        </w:rPr>
+        <w:t xml:space="preserve"> load balancer </w:t>
+      </w:r>
+      <w:proofErr w:type="spellStart"/>
+      <w:r>
+        <w:rPr>
+          <w:rFonts w:ascii="Times New Roman" w:hAnsi="Times New Roman" w:cs="Times New Roman"/>
+          <w:sz w:val="28"/>
+          <w:szCs w:val="28"/>
+        </w:rPr>
+        <w:t>pentru</w:t>
+      </w:r>
+      <w:proofErr w:type="spellEnd"/>
+      <w:r>
+        <w:rPr>
+          <w:rFonts w:ascii="Times New Roman" w:hAnsi="Times New Roman" w:cs="Times New Roman"/>
+          <w:sz w:val="28"/>
+          <w:szCs w:val="28"/>
+        </w:rPr>
+        <w:t xml:space="preserve"> a face </w:t>
+      </w:r>
+      <w:proofErr w:type="spellStart"/>
+      <w:r>
+        <w:rPr>
+          <w:rFonts w:ascii="Times New Roman" w:hAnsi="Times New Roman" w:cs="Times New Roman"/>
+          <w:sz w:val="28"/>
+          <w:szCs w:val="28"/>
+        </w:rPr>
+        <w:t>față</w:t>
+      </w:r>
+      <w:proofErr w:type="spellEnd"/>
+      <w:r>
+        <w:rPr>
+          <w:rFonts w:ascii="Times New Roman" w:hAnsi="Times New Roman" w:cs="Times New Roman"/>
+          <w:sz w:val="28"/>
+          <w:szCs w:val="28"/>
+        </w:rPr>
+        <w:t xml:space="preserve"> </w:t>
+      </w:r>
+      <w:proofErr w:type="spellStart"/>
+      <w:r>
+        <w:rPr>
+          <w:rFonts w:ascii="Times New Roman" w:hAnsi="Times New Roman" w:cs="Times New Roman"/>
+          <w:sz w:val="28"/>
+          <w:szCs w:val="28"/>
+        </w:rPr>
+        <w:t>fluctuațiilor</w:t>
+      </w:r>
+      <w:proofErr w:type="spellEnd"/>
+      <w:r>
+        <w:rPr>
+          <w:rFonts w:ascii="Times New Roman" w:hAnsi="Times New Roman" w:cs="Times New Roman"/>
+          <w:sz w:val="28"/>
+          <w:szCs w:val="28"/>
+        </w:rPr>
+        <w:t xml:space="preserve"> de </w:t>
+      </w:r>
+      <w:proofErr w:type="spellStart"/>
+      <w:r>
+        <w:rPr>
+          <w:rFonts w:ascii="Times New Roman" w:hAnsi="Times New Roman" w:cs="Times New Roman"/>
+          <w:sz w:val="28"/>
+          <w:szCs w:val="28"/>
+        </w:rPr>
+        <w:t>trafic</w:t>
+      </w:r>
+      <w:proofErr w:type="spellEnd"/>
+      <w:r>
+        <w:rPr>
+          <w:rFonts w:ascii="Times New Roman" w:hAnsi="Times New Roman" w:cs="Times New Roman"/>
+          <w:sz w:val="28"/>
+          <w:szCs w:val="28"/>
+        </w:rPr>
+        <w:t>.</w:t>
+      </w:r>
+    </w:p>
+    <w:p>
+      <w:pPr>
+        <w:rPr>
+          <w:rFonts w:ascii="Times New Roman" w:hAnsi="Times New Roman" w:cs="Times New Roman"/>
+          <w:sz w:val="28"/>
+          <w:szCs w:val="28"/>
+        </w:rPr>
+      </w:pPr>
     </w:p>
     <w:sectPr>
-      <w:pgSz w:w="12240" w:h="15840"/>
+      <w:pgSz w:w="12240" w:h="15840" w:orient="portrait"/>
       <w:pgMar w:top="1440" w:right="1440" w:bottom="1440" w:left="1440" w:header="720" w:footer="720" w:gutter="0"/>
       <w:cols w:space="720"/>
       <w:docGrid w:linePitch="360"/>
@@ -2140,7 +5251,7 @@
   <w:docDefaults>
     <w:rPrDefault>
       <w:rPr>
-        <w:rFonts w:asciiTheme="minorHAnsi" w:eastAsiaTheme="minorHAnsi" w:hAnsiTheme="minorHAnsi" w:cstheme="minorBidi"/>
+        <w:rFonts w:asciiTheme="minorHAnsi" w:hAnsiTheme="minorHAnsi" w:eastAsiaTheme="minorHAnsi" w:cstheme="minorBidi"/>
         <w:kern w:val="2"/>
         <w:sz w:val="22"/>
         <w:szCs w:val="22"/>
@@ -2157,14 +5268,14 @@
   <w:latentStyles w:defLockedState="0" w:defUIPriority="99" w:defSemiHidden="0" w:defUnhideWhenUsed="0" w:defQFormat="0" w:count="376">
     <w:lsdException w:name="Normal" w:uiPriority="0" w:qFormat="1"/>
     <w:lsdException w:name="heading 1" w:uiPriority="9" w:qFormat="1"/>
-    <w:lsdException w:name="heading 2" w:semiHidden="1" w:uiPriority="9" w:unhideWhenUsed="1" w:qFormat="1"/>
-    <w:lsdException w:name="heading 3" w:semiHidden="1" w:uiPriority="9" w:unhideWhenUsed="1" w:qFormat="1"/>
-    <w:lsdException w:name="heading 4" w:semiHidden="1" w:uiPriority="9" w:unhideWhenUsed="1" w:qFormat="1"/>
-    <w:lsdException w:name="heading 5" w:semiHidden="1" w:uiPriority="9" w:unhideWhenUsed="1" w:qFormat="1"/>
-    <w:lsdException w:name="heading 6" w:semiHidden="1" w:uiPriority="9" w:unhideWhenUsed="1" w:qFormat="1"/>
-    <w:lsdException w:name="heading 7" w:semiHidden="1" w:uiPriority="9" w:unhideWhenUsed="1" w:qFormat="1"/>
-    <w:lsdException w:name="heading 8" w:semiHidden="1" w:uiPriority="9" w:unhideWhenUsed="1" w:qFormat="1"/>
-    <w:lsdException w:name="heading 9" w:semiHidden="1" w:uiPriority="9" w:unhideWhenUsed="1" w:qFormat="1"/>
+    <w:lsdException w:name="heading 2" w:uiPriority="9" w:semiHidden="1" w:unhideWhenUsed="1" w:qFormat="1"/>
+    <w:lsdException w:name="heading 3" w:uiPriority="9" w:semiHidden="1" w:unhideWhenUsed="1" w:qFormat="1"/>
+    <w:lsdException w:name="heading 4" w:uiPriority="9" w:semiHidden="1" w:unhideWhenUsed="1" w:qFormat="1"/>
+    <w:lsdException w:name="heading 5" w:uiPriority="9" w:semiHidden="1" w:unhideWhenUsed="1" w:qFormat="1"/>
+    <w:lsdException w:name="heading 6" w:uiPriority="9" w:semiHidden="1" w:unhideWhenUsed="1" w:qFormat="1"/>
+    <w:lsdException w:name="heading 7" w:uiPriority="9" w:semiHidden="1" w:unhideWhenUsed="1" w:qFormat="1"/>
+    <w:lsdException w:name="heading 8" w:uiPriority="9" w:semiHidden="1" w:unhideWhenUsed="1" w:qFormat="1"/>
+    <w:lsdException w:name="heading 9" w:uiPriority="9" w:semiHidden="1" w:unhideWhenUsed="1" w:qFormat="1"/>
     <w:lsdException w:name="index 1" w:semiHidden="1" w:unhideWhenUsed="1"/>
     <w:lsdException w:name="index 2" w:semiHidden="1" w:unhideWhenUsed="1"/>
     <w:lsdException w:name="index 3" w:semiHidden="1" w:unhideWhenUsed="1"/>
@@ -2174,22 +5285,22 @@
     <w:lsdException w:name="index 7" w:semiHidden="1" w:unhideWhenUsed="1"/>
     <w:lsdException w:name="index 8" w:semiHidden="1" w:unhideWhenUsed="1"/>
     <w:lsdException w:name="index 9" w:semiHidden="1" w:unhideWhenUsed="1"/>
-    <w:lsdException w:name="toc 1" w:semiHidden="1" w:uiPriority="39" w:unhideWhenUsed="1"/>
-    <w:lsdException w:name="toc 2" w:semiHidden="1" w:uiPriority="39" w:unhideWhenUsed="1"/>
-    <w:lsdException w:name="toc 3" w:semiHidden="1" w:uiPriority="39" w:unhideWhenUsed="1"/>
-    <w:lsdException w:name="toc 4" w:semiHidden="1" w:uiPriority="39" w:unhideWhenUsed="1"/>
-    <w:lsdException w:name="toc 5" w:semiHidden="1" w:uiPriority="39" w:unhideWhenUsed="1"/>
-    <w:lsdException w:name="toc 6" w:semiHidden="1" w:uiPriority="39" w:unhideWhenUsed="1"/>
-    <w:lsdException w:name="toc 7" w:semiHidden="1" w:uiPriority="39" w:unhideWhenUsed="1"/>
-    <w:lsdException w:name="toc 8" w:semiHidden="1" w:uiPriority="39" w:unhideWhenUsed="1"/>
-    <w:lsdException w:name="toc 9" w:semiHidden="1" w:uiPriority="39" w:unhideWhenUsed="1"/>
+    <w:lsdException w:name="toc 1" w:uiPriority="39" w:semiHidden="1" w:unhideWhenUsed="1"/>
+    <w:lsdException w:name="toc 2" w:uiPriority="39" w:semiHidden="1" w:unhideWhenUsed="1"/>
+    <w:lsdException w:name="toc 3" w:uiPriority="39" w:semiHidden="1" w:unhideWhenUsed="1"/>
+    <w:lsdException w:name="toc 4" w:uiPriority="39" w:semiHidden="1" w:unhideWhenUsed="1"/>
+    <w:lsdException w:name="toc 5" w:uiPriority="39" w:semiHidden="1" w:unhideWhenUsed="1"/>
+    <w:lsdException w:name="toc 6" w:uiPriority="39" w:semiHidden="1" w:unhideWhenUsed="1"/>
+    <w:lsdException w:name="toc 7" w:uiPriority="39" w:semiHidden="1" w:unhideWhenUsed="1"/>
+    <w:lsdException w:name="toc 8" w:uiPriority="39" w:semiHidden="1" w:unhideWhenUsed="1"/>
+    <w:lsdException w:name="toc 9" w:uiPriority="39" w:semiHidden="1" w:unhideWhenUsed="1"/>
     <w:lsdException w:name="Normal Indent" w:semiHidden="1" w:unhideWhenUsed="1"/>
     <w:lsdException w:name="footnote text" w:semiHidden="1" w:unhideWhenUsed="1"/>
     <w:lsdException w:name="annotation text" w:semiHidden="1" w:unhideWhenUsed="1"/>
     <w:lsdException w:name="header" w:semiHidden="1" w:unhideWhenUsed="1"/>
     <w:lsdException w:name="footer" w:semiHidden="1" w:unhideWhenUsed="1"/>
     <w:lsdException w:name="index heading" w:semiHidden="1" w:unhideWhenUsed="1"/>
-    <w:lsdException w:name="caption" w:semiHidden="1" w:uiPriority="35" w:unhideWhenUsed="1" w:qFormat="1"/>
+    <w:lsdException w:name="caption" w:uiPriority="35" w:semiHidden="1" w:unhideWhenUsed="1" w:qFormat="1"/>
     <w:lsdException w:name="table of figures" w:semiHidden="1" w:unhideWhenUsed="1"/>
     <w:lsdException w:name="envelope address" w:semiHidden="1" w:unhideWhenUsed="1"/>
     <w:lsdException w:name="envelope return" w:semiHidden="1" w:unhideWhenUsed="1"/>
@@ -2220,7 +5331,7 @@
     <w:lsdException w:name="Title" w:uiPriority="10" w:qFormat="1"/>
     <w:lsdException w:name="Closing" w:semiHidden="1" w:unhideWhenUsed="1"/>
     <w:lsdException w:name="Signature" w:semiHidden="1" w:unhideWhenUsed="1"/>
-    <w:lsdException w:name="Default Paragraph Font" w:semiHidden="1" w:uiPriority="1" w:unhideWhenUsed="1"/>
+    <w:lsdException w:name="Default Paragraph Font" w:uiPriority="1" w:semiHidden="1" w:unhideWhenUsed="1"/>
     <w:lsdException w:name="Body Text" w:semiHidden="1" w:unhideWhenUsed="1"/>
     <w:lsdException w:name="Body Text Indent" w:semiHidden="1" w:unhideWhenUsed="1"/>
     <w:lsdException w:name="List Continue" w:semiHidden="1" w:unhideWhenUsed="1"/>
@@ -2420,8 +5531,8 @@
     <w:lsdException w:name="Subtle Reference" w:uiPriority="31" w:qFormat="1"/>
     <w:lsdException w:name="Intense Reference" w:uiPriority="32" w:qFormat="1"/>
     <w:lsdException w:name="Book Title" w:uiPriority="33" w:qFormat="1"/>
-    <w:lsdException w:name="Bibliography" w:semiHidden="1" w:uiPriority="37" w:unhideWhenUsed="1"/>
-    <w:lsdException w:name="TOC Heading" w:semiHidden="1" w:uiPriority="39" w:unhideWhenUsed="1" w:qFormat="1"/>
+    <w:lsdException w:name="Bibliography" w:uiPriority="37" w:semiHidden="1" w:unhideWhenUsed="1"/>
+    <w:lsdException w:name="TOC Heading" w:uiPriority="39" w:semiHidden="1" w:unhideWhenUsed="1" w:qFormat="1"/>
     <w:lsdException w:name="Plain Table 1" w:uiPriority="41"/>
     <w:lsdException w:name="Plain Table 2" w:uiPriority="42"/>
     <w:lsdException w:name="Plain Table 3" w:uiPriority="43"/>
@@ -2532,17 +5643,17 @@
     <w:lsdException w:name="Unresolved Mention" w:semiHidden="1" w:unhideWhenUsed="1"/>
     <w:lsdException w:name="Smart Link" w:semiHidden="1" w:unhideWhenUsed="1"/>
   </w:latentStyles>
-  <w:style w:type="paragraph" w:default="1" w:styleId="Normal">
+  <w:style w:type="paragraph" w:styleId="Normal" w:default="1">
     <w:name w:val="Normal"/>
     <w:qFormat/>
   </w:style>
-  <w:style w:type="character" w:default="1" w:styleId="DefaultParagraphFont">
+  <w:style w:type="character" w:styleId="DefaultParagraphFont" w:default="1">
     <w:name w:val="Default Paragraph Font"/>
     <w:uiPriority w:val="1"/>
     <w:semiHidden/>
     <w:unhideWhenUsed/>
   </w:style>
-  <w:style w:type="table" w:default="1" w:styleId="TableNormal">
+  <w:style w:type="table" w:styleId="TableNormal" w:default="1">
     <w:name w:val="Normal Table"/>
     <w:uiPriority w:val="99"/>
     <w:semiHidden/>
@@ -2557,7 +5668,7 @@
       </w:tblCellMar>
     </w:tblPr>
   </w:style>
-  <w:style w:type="numbering" w:default="1" w:styleId="NoList">
+  <w:style w:type="numbering" w:styleId="NoList" w:default="1">
     <w:name w:val="No List"/>
     <w:uiPriority w:val="99"/>
     <w:semiHidden/>

</xml_diff>

<commit_message>
Added the UserStories for connectivity to README
</commit_message>
<xml_diff>
--- a/Documentatie/UserStories.docx
+++ b/Documentatie/UserStories.docx
@@ -3322,7 +3322,50 @@
           <w:sz w:val="28"/>
           <w:szCs w:val="28"/>
         </w:rPr>
-        <w:t xml:space="preserve">User Story 16: Ca </w:t>
+        <w:t>User Story 16:</w:t>
+      </w:r>
+      <w:r>
+        <w:rPr>
+          <w:rFonts w:ascii="Times New Roman" w:hAnsi="Times New Roman" w:cs="Times New Roman"/>
+          <w:sz w:val="28"/>
+          <w:szCs w:val="28"/>
+        </w:rPr>
+        <w:t xml:space="preserve"> </w:t>
+      </w:r>
+      <w:proofErr w:type="spellStart"/>
+      <w:r>
+        <w:rPr>
+          <w:rFonts w:ascii="Times New Roman" w:hAnsi="Times New Roman" w:cs="Times New Roman"/>
+          <w:sz w:val="28"/>
+          <w:szCs w:val="28"/>
+        </w:rPr>
+        <w:t>Acces</w:t>
+      </w:r>
+      <w:proofErr w:type="spellEnd"/>
+      <w:r>
+        <w:rPr>
+          <w:rFonts w:ascii="Times New Roman" w:hAnsi="Times New Roman" w:cs="Times New Roman"/>
+          <w:sz w:val="28"/>
+          <w:szCs w:val="28"/>
+        </w:rPr>
+        <w:t xml:space="preserve"> online securizat</w:t>
+      </w:r>
+    </w:p>
+    <w:p>
+      <w:pPr>
+        <w:rPr>
+          <w:rFonts w:ascii="Times New Roman" w:hAnsi="Times New Roman" w:cs="Times New Roman"/>
+          <w:sz w:val="28"/>
+          <w:szCs w:val="28"/>
+        </w:rPr>
+      </w:pPr>
+      <w:r>
+        <w:rPr>
+          <w:rFonts w:ascii="Times New Roman" w:hAnsi="Times New Roman" w:cs="Times New Roman"/>
+          <w:sz w:val="28"/>
+          <w:szCs w:val="28"/>
+        </w:rPr>
+        <w:t xml:space="preserve">Ca </w:t>
       </w:r>
       <w:proofErr w:type="spellStart"/>
       <w:r>
@@ -3576,6 +3619,7 @@
         </w:rPr>
         <w:t xml:space="preserve"> </w:t>
       </w:r>
+      <w:proofErr w:type="spellStart"/>
       <w:r>
         <w:rPr>
           <w:rFonts w:ascii="Times New Roman" w:hAnsi="Times New Roman" w:cs="Times New Roman"/>
@@ -3584,6 +3628,7 @@
         </w:rPr>
         <w:t>transmiterii</w:t>
       </w:r>
+      <w:proofErr w:type="spellEnd"/>
       <w:r>
         <w:rPr>
           <w:rFonts w:ascii="Times New Roman" w:hAnsi="Times New Roman" w:cs="Times New Roman"/>
@@ -4123,7 +4168,87 @@
           <w:sz w:val="28"/>
           <w:szCs w:val="28"/>
         </w:rPr>
-        <w:t xml:space="preserve">User Story 17: Ca </w:t>
+        <w:t>User Story 17:</w:t>
+      </w:r>
+      <w:r>
+        <w:rPr>
+          <w:rFonts w:ascii="Times New Roman" w:hAnsi="Times New Roman" w:cs="Times New Roman"/>
+          <w:sz w:val="28"/>
+          <w:szCs w:val="28"/>
+        </w:rPr>
+        <w:t xml:space="preserve"> </w:t>
+      </w:r>
+      <w:proofErr w:type="spellStart"/>
+      <w:r>
+        <w:rPr>
+          <w:rFonts w:ascii="Times New Roman" w:hAnsi="Times New Roman" w:cs="Times New Roman"/>
+          <w:sz w:val="28"/>
+          <w:szCs w:val="28"/>
+        </w:rPr>
+        <w:t>Gestionarea</w:t>
+      </w:r>
+      <w:proofErr w:type="spellEnd"/>
+      <w:r>
+        <w:rPr>
+          <w:rFonts w:ascii="Times New Roman" w:hAnsi="Times New Roman" w:cs="Times New Roman"/>
+          <w:sz w:val="28"/>
+          <w:szCs w:val="28"/>
+        </w:rPr>
+        <w:t xml:space="preserve"> </w:t>
+      </w:r>
+      <w:proofErr w:type="spellStart"/>
+      <w:r>
+        <w:rPr>
+          <w:rFonts w:ascii="Times New Roman" w:hAnsi="Times New Roman" w:cs="Times New Roman"/>
+          <w:sz w:val="28"/>
+          <w:szCs w:val="28"/>
+        </w:rPr>
+        <w:t>eficientă</w:t>
+      </w:r>
+      <w:proofErr w:type="spellEnd"/>
+      <w:r>
+        <w:rPr>
+          <w:rFonts w:ascii="Times New Roman" w:hAnsi="Times New Roman" w:cs="Times New Roman"/>
+          <w:sz w:val="28"/>
+          <w:szCs w:val="28"/>
+        </w:rPr>
+        <w:t xml:space="preserve"> a </w:t>
+      </w:r>
+      <w:proofErr w:type="spellStart"/>
+      <w:r>
+        <w:rPr>
+          <w:rFonts w:ascii="Times New Roman" w:hAnsi="Times New Roman" w:cs="Times New Roman"/>
+          <w:sz w:val="28"/>
+          <w:szCs w:val="28"/>
+        </w:rPr>
+        <w:t>traficului</w:t>
+      </w:r>
+      <w:proofErr w:type="spellEnd"/>
+      <w:r>
+        <w:rPr>
+          <w:rFonts w:ascii="Times New Roman" w:hAnsi="Times New Roman" w:cs="Times New Roman"/>
+          <w:sz w:val="28"/>
+          <w:szCs w:val="28"/>
+        </w:rPr>
+        <w:t xml:space="preserve"> intens</w:t>
+      </w:r>
+    </w:p>
+    <w:p>
+      <w:pPr>
+        <w:pStyle w:val="Normal"/>
+        <w:rPr>
+          <w:rFonts w:ascii="Times New Roman" w:hAnsi="Times New Roman" w:cs="Times New Roman"/>
+          <w:sz w:val="28"/>
+          <w:szCs w:val="28"/>
+        </w:rPr>
+      </w:pPr>
+      <w:r>
+        <w:rPr>
+          <w:rFonts w:ascii="Times New Roman" w:hAnsi="Times New Roman" w:cs="Times New Roman"/>
+          <w:sz w:val="28"/>
+          <w:szCs w:val="28"/>
+        </w:rPr>
+        <w:t xml:space="preserve">Ca </w:t>
       </w:r>
       <w:proofErr w:type="spellStart"/>
       <w:r>
@@ -4449,6 +4574,7 @@
         </w:rPr>
         <w:t xml:space="preserve"> </w:t>
       </w:r>
+      <w:proofErr w:type="spellStart"/>
       <w:r>
         <w:rPr>
           <w:rFonts w:ascii="Times New Roman" w:hAnsi="Times New Roman" w:cs="Times New Roman"/>
@@ -4457,6 +4583,7 @@
         </w:rPr>
         <w:t>intens</w:t>
       </w:r>
+      <w:proofErr w:type="spellEnd"/>
       <w:r>
         <w:rPr>
           <w:rFonts w:ascii="Times New Roman" w:hAnsi="Times New Roman" w:cs="Times New Roman"/>

</xml_diff>

<commit_message>
Added ProductFeatures to word and PDF and updated ProductFeatures with networking features
</commit_message>
<xml_diff>
--- a/Documentatie/UserStories.docx
+++ b/Documentatie/UserStories.docx
@@ -3700,9 +3700,24 @@
           <w:sz w:val="28"/>
           <w:szCs w:val="28"/>
         </w:rPr>
-        <w:t xml:space="preserve"> SSL la </w:t>
-      </w:r>
-      <w:proofErr w:type="spellStart"/>
+        <w:t xml:space="preserve"> SSL</w:t>
+      </w:r>
+      <w:r>
+        <w:rPr>
+          <w:rFonts w:ascii="Times New Roman" w:hAnsi="Times New Roman" w:cs="Times New Roman"/>
+          <w:sz w:val="28"/>
+          <w:szCs w:val="28"/>
+        </w:rPr>
+        <w:t>/TLS</w:t>
+      </w:r>
+      <w:r>
+        <w:rPr>
+          <w:rFonts w:ascii="Times New Roman" w:hAnsi="Times New Roman" w:cs="Times New Roman"/>
+          <w:sz w:val="28"/>
+          <w:szCs w:val="28"/>
+        </w:rPr>
+        <w:t xml:space="preserve"> la </w:t>
+      </w:r>
       <w:r>
         <w:rPr>
           <w:rFonts w:ascii="Times New Roman" w:hAnsi="Times New Roman" w:cs="Times New Roman"/>
@@ -3711,7 +3726,6 @@
         </w:rPr>
         <w:t>nivelul</w:t>
       </w:r>
-      <w:proofErr w:type="spellEnd"/>
       <w:r>
         <w:rPr>
           <w:rFonts w:ascii="Times New Roman" w:hAnsi="Times New Roman" w:cs="Times New Roman"/>
@@ -3828,6 +3842,7 @@
         </w:rPr>
         <w:t>2.</w:t>
       </w:r>
+      <w:proofErr w:type="spellStart"/>
       <w:r>
         <w:rPr>
           <w:rFonts w:ascii="Times New Roman" w:hAnsi="Times New Roman" w:cs="Times New Roman"/>
@@ -3836,6 +3851,7 @@
         </w:rPr>
         <w:t>Configurarea</w:t>
       </w:r>
+      <w:proofErr w:type="spellEnd"/>
       <w:r>
         <w:rPr>
           <w:rFonts w:ascii="Times New Roman" w:hAnsi="Times New Roman" w:cs="Times New Roman"/>
@@ -3896,9 +3912,24 @@
           <w:sz w:val="28"/>
           <w:szCs w:val="28"/>
         </w:rPr>
-        <w:t xml:space="preserve"> SSL </w:t>
-      </w:r>
-      <w:proofErr w:type="spellStart"/>
+        <w:t xml:space="preserve"> SSL</w:t>
+      </w:r>
+      <w:r>
+        <w:rPr>
+          <w:rFonts w:ascii="Times New Roman" w:hAnsi="Times New Roman" w:cs="Times New Roman"/>
+          <w:sz w:val="28"/>
+          <w:szCs w:val="28"/>
+        </w:rPr>
+        <w:t>/TLS</w:t>
+      </w:r>
+      <w:r>
+        <w:rPr>
+          <w:rFonts w:ascii="Times New Roman" w:hAnsi="Times New Roman" w:cs="Times New Roman"/>
+          <w:sz w:val="28"/>
+          <w:szCs w:val="28"/>
+        </w:rPr>
+        <w:t xml:space="preserve"> </w:t>
+      </w:r>
       <w:r>
         <w:rPr>
           <w:rFonts w:ascii="Times New Roman" w:hAnsi="Times New Roman" w:cs="Times New Roman"/>
@@ -3907,7 +3938,6 @@
         </w:rPr>
         <w:t>și</w:t>
       </w:r>
-      <w:proofErr w:type="spellEnd"/>
       <w:r>
         <w:rPr>
           <w:rFonts w:ascii="Times New Roman" w:hAnsi="Times New Roman" w:cs="Times New Roman"/>

</xml_diff>